<commit_message>
Updates to NoW UI/pdf (#1813)
</commit_message>
<xml_diff>
--- a/services/core-api/app/templates/now/Notice of Work Form.docx
+++ b/services/core-api/app/templates/now/Notice of Work Form.docx
@@ -1651,6 +1651,74 @@
         </w:rPr>
         <w:t>{d.is_access_gated}</w:t>
       </w:r>
+      <w:ins w:id="19" w:author="Unknown Author" w:date="2021-07-26T16:58:35Z">
+        <w:r>
+          <w:rPr>
+            <w:rFonts w:eastAsia="Times New Roman"/>
+            <w:b/>
+            <w:i/>
+            <w:color w:val="FF0000"/>
+            <w:u w:val="single"/>
+          </w:rPr>
+          <w:t>{</w:t>
+        </w:r>
+      </w:ins>
+      <w:ins w:id="20" w:author="Unknown Author" w:date="2021-07-26T16:58:35Z">
+        <w:r>
+          <w:rPr>
+            <w:rFonts w:eastAsia="Times New Roman" w:cs="Arial"/>
+            <w:b/>
+            <w:i/>
+            <w:color w:val="FF0000"/>
+            <w:kern w:val="0"/>
+            <w:sz w:val="22"/>
+            <w:szCs w:val="22"/>
+            <w:u w:val="single"/>
+            <w:lang w:val="en" w:eastAsia="zh-CN" w:bidi="hi-IN"/>
+          </w:rPr>
+          <w:t>d.is_access_gated</w:t>
+        </w:r>
+      </w:ins>
+      <w:ins w:id="21" w:author="Unknown Author" w:date="2021-07-26T16:58:35Z">
+        <w:r>
+          <w:rPr>
+            <w:rFonts w:eastAsia="Times New Roman"/>
+            <w:b/>
+            <w:i/>
+            <w:color w:val="FF0000"/>
+            <w:u w:val="single"/>
+          </w:rPr>
+          <w:t>:ifEQ(</w:t>
+        </w:r>
+      </w:ins>
+      <w:ins w:id="22" w:author="Unknown Author" w:date="2021-07-26T16:58:35Z">
+        <w:r>
+          <w:rPr>
+            <w:rFonts w:eastAsia="Times New Roman" w:cs="Arial"/>
+            <w:b/>
+            <w:i/>
+            <w:color w:val="FF0000"/>
+            <w:kern w:val="0"/>
+            <w:sz w:val="22"/>
+            <w:szCs w:val="22"/>
+            <w:u w:val="single"/>
+            <w:lang w:val="en" w:eastAsia="zh-CN" w:bidi="hi-IN"/>
+          </w:rPr>
+          <w:t>Yes</w:t>
+        </w:r>
+      </w:ins>
+      <w:ins w:id="23" w:author="Unknown Author" w:date="2021-07-26T16:58:35Z">
+        <w:r>
+          <w:rPr>
+            <w:rFonts w:eastAsia="Times New Roman"/>
+            <w:b/>
+            <w:i/>
+            <w:color w:val="FF0000"/>
+            <w:u w:val="single"/>
+          </w:rPr>
+          <w:t>):showBegin}</w:t>
+        </w:r>
+      </w:ins>
     </w:p>
     <w:p>
       <w:pPr>
@@ -1706,6 +1774,70 @@
         </w:rPr>
         <w:t>{d.has_key_for_inspector}</w:t>
       </w:r>
+      <w:ins w:id="24" w:author="Unknown Author" w:date="2021-07-26T16:58:50Z">
+        <w:r>
+          <w:rPr>
+            <w:rFonts w:eastAsia="Times New Roman"/>
+            <w:b/>
+            <w:i/>
+            <w:color w:val="FF0000"/>
+            <w:u w:val="single"/>
+          </w:rPr>
+          <w:t>{</w:t>
+        </w:r>
+      </w:ins>
+      <w:ins w:id="25" w:author="Unknown Author" w:date="2021-07-26T16:58:50Z">
+        <w:r>
+          <w:rPr>
+            <w:rFonts w:eastAsia="Times New Roman" w:cs="Arial"/>
+            <w:b/>
+            <w:i/>
+            <w:color w:val="FF0000"/>
+            <w:kern w:val="0"/>
+            <w:sz w:val="22"/>
+            <w:szCs w:val="22"/>
+            <w:u w:val="single"/>
+            <w:lang w:val="en" w:eastAsia="zh-CN" w:bidi="hi-IN"/>
+          </w:rPr>
+          <w:t>d.is_access_gated</w:t>
+        </w:r>
+      </w:ins>
+      <w:ins w:id="26" w:author="Unknown Author" w:date="2021-07-26T16:58:50Z">
+        <w:r>
+          <w:rPr>
+            <w:rFonts w:eastAsia="Times New Roman"/>
+            <w:b/>
+            <w:i/>
+            <w:color w:val="FF0000"/>
+            <w:u w:val="single"/>
+          </w:rPr>
+          <w:t>:show</w:t>
+        </w:r>
+      </w:ins>
+      <w:ins w:id="27" w:author="Unknown Author" w:date="2021-07-26T16:58:50Z">
+        <w:r>
+          <w:rPr>
+            <w:rFonts w:eastAsia="Times New Roman"/>
+            <w:b/>
+            <w:i/>
+            <w:color w:val="FF0000"/>
+            <w:u w:val="single"/>
+          </w:rPr>
+          <w:t>End</w:t>
+        </w:r>
+      </w:ins>
+      <w:ins w:id="28" w:author="Unknown Author" w:date="2021-07-26T16:58:50Z">
+        <w:r>
+          <w:rPr>
+            <w:rFonts w:eastAsia="Times New Roman"/>
+            <w:b/>
+            <w:i/>
+            <w:color w:val="FF0000"/>
+            <w:u w:val="single"/>
+          </w:rPr>
+          <w:t>}</w:t>
+        </w:r>
+      </w:ins>
     </w:p>
     <w:p>
       <w:pPr>
@@ -2364,7 +2496,7 @@
         </w:rPr>
         <w:t>Application in a community watershed</w:t>
       </w:r>
-      <w:ins w:id="19" w:author="Unknown Author" w:date="2021-07-23T12:13:04Z">
+      <w:ins w:id="29" w:author="Unknown Author" w:date="2021-07-23T12:13:04Z">
         <w:r>
           <w:rPr>
             <w:rFonts w:eastAsia="Times New Roman"/>
@@ -2428,7 +2560,7 @@
         </w:rPr>
         <w:t>Proposed activities on private land</w:t>
       </w:r>
-      <w:ins w:id="20" w:author="Unknown Author" w:date="2021-07-23T12:13:01Z">
+      <w:ins w:id="30" w:author="Unknown Author" w:date="2021-07-23T12:13:01Z">
         <w:r>
           <w:rPr>
             <w:rFonts w:eastAsia="Times New Roman"/>
@@ -2565,6 +2697,7 @@
           <w:b w:val="false"/>
           <w:b w:val="false"/>
           <w:bCs w:val="false"/>
+          <w:ins w:id="31" w:author="Unknown Author" w:date="2021-07-28T11:07:26Z"/>
         </w:rPr>
       </w:pPr>
       <w:r>
@@ -2574,52 +2707,6 @@
           <w:bCs w:val="false"/>
         </w:rPr>
         <w:t>{d.state_of_land.notice_served_to_private}</w:t>
-      </w:r>
-    </w:p>
-    <w:p>
-      <w:pPr>
-        <w:pStyle w:val="LOnormal1"/>
-        <w:rPr>
-          <w:rFonts w:eastAsia="Times New Roman"/>
-          <w:b/>
-          <w:b/>
-        </w:rPr>
-      </w:pPr>
-      <w:r>
-        <w:rPr>
-          <w:rFonts w:eastAsia="Times New Roman" w:cs="Arial"/>
-          <w:b/>
-          <w:color w:val="auto"/>
-          <w:kern w:val="0"/>
-          <w:sz w:val="22"/>
-          <w:szCs w:val="22"/>
-          <w:lang w:val="en" w:eastAsia="zh-CN" w:bidi="hi-IN"/>
-        </w:rPr>
-        <w:t>Legal Description of the land:</w:t>
-      </w:r>
-      <w:r>
-        <w:rPr>
-          <w:rFonts w:eastAsia="Times New Roman"/>
-          <w:b/>
-          <w:color w:val="00FF00"/>
-        </w:rPr>
-        <w:t xml:space="preserve">{d.edited_fields.description_of_land:ifEQ(true):showBegin} </w:t>
-      </w:r>
-      <w:r>
-        <w:rPr>
-          <w:rFonts w:eastAsia="Times New Roman"/>
-          <w:b/>
-          <w:color w:val="234075"/>
-        </w:rPr>
-        <w:t xml:space="preserve">[EDITED] </w:t>
-      </w:r>
-      <w:r>
-        <w:rPr>
-          <w:rFonts w:eastAsia="Times New Roman"/>
-          <w:b/>
-          <w:color w:val="00FF00"/>
-        </w:rPr>
-        <w:t>{d.edited_fields.description_of_land:showEnd}</w:t>
       </w:r>
     </w:p>
     <w:p>
@@ -2629,17 +2716,227 @@
           <w:b w:val="false"/>
           <w:b w:val="false"/>
           <w:bCs w:val="false"/>
-          <w:ins w:id="21" w:author="Unknown Author" w:date="2021-07-23T11:19:18Z"/>
-        </w:rPr>
-      </w:pPr>
-      <w:r>
-        <w:rPr>
-          <w:rFonts w:eastAsia="Times New Roman"/>
-          <w:b w:val="false"/>
-          <w:bCs w:val="false"/>
-        </w:rPr>
-        <w:t>{d.description_of_land}</w:t>
-      </w:r>
+          <w:ins w:id="36" w:author="Unknown Author" w:date="2021-07-28T11:07:26Z"/>
+        </w:rPr>
+      </w:pPr>
+      <w:ins w:id="32" w:author="Unknown Author" w:date="2021-07-28T11:07:26Z">
+        <w:r>
+          <w:rPr>
+            <w:rFonts w:eastAsia="Times New Roman" w:cs="Arial"/>
+            <w:b/>
+            <w:bCs w:val="false"/>
+            <w:color w:val="auto"/>
+            <w:kern w:val="0"/>
+            <w:sz w:val="22"/>
+            <w:szCs w:val="22"/>
+            <w:lang w:val="en" w:eastAsia="zh-CN" w:bidi="hi-IN"/>
+          </w:rPr>
+          <w:t>Legal Description of the land:</w:t>
+        </w:r>
+      </w:ins>
+      <w:ins w:id="33" w:author="Unknown Author" w:date="2021-07-28T11:07:26Z">
+        <w:r>
+          <w:rPr>
+            <w:rFonts w:eastAsia="Times New Roman"/>
+            <w:b/>
+            <w:bCs w:val="false"/>
+            <w:color w:val="00FF00"/>
+          </w:rPr>
+          <w:t xml:space="preserve">{d.edited_fields.state_of_land.legal_description_land:ifEQ(true):showBegin} </w:t>
+        </w:r>
+      </w:ins>
+      <w:ins w:id="34" w:author="Unknown Author" w:date="2021-07-28T11:07:26Z">
+        <w:r>
+          <w:rPr>
+            <w:rFonts w:eastAsia="Times New Roman"/>
+            <w:b/>
+            <w:bCs w:val="false"/>
+            <w:color w:val="234075"/>
+          </w:rPr>
+          <w:t xml:space="preserve">[EDITED] </w:t>
+        </w:r>
+      </w:ins>
+      <w:ins w:id="35" w:author="Unknown Author" w:date="2021-07-28T11:07:26Z">
+        <w:r>
+          <w:rPr>
+            <w:rFonts w:eastAsia="Times New Roman"/>
+            <w:b/>
+            <w:bCs w:val="false"/>
+            <w:color w:val="00FF00"/>
+          </w:rPr>
+          <w:t>{d.edited_fields.state_of_land.legal_description_land:showEnd}</w:t>
+        </w:r>
+      </w:ins>
+    </w:p>
+    <w:p>
+      <w:pPr>
+        <w:pStyle w:val="LOnormal1"/>
+        <w:rPr>
+          <w:i w:val="false"/>
+          <w:i w:val="false"/>
+          <w:iCs w:val="false"/>
+          <w:color w:val="000000"/>
+          <w:u w:val="none"/>
+          <w:del w:id="38" w:author="Unknown Author" w:date="2021-07-28T11:08:36Z"/>
+        </w:rPr>
+      </w:pPr>
+      <w:ins w:id="37" w:author="Unknown Author" w:date="2021-07-28T11:07:26Z">
+        <w:r>
+          <w:rPr>
+            <w:rFonts w:eastAsia="Times New Roman"/>
+            <w:b w:val="false"/>
+            <w:bCs w:val="false"/>
+            <w:i w:val="false"/>
+            <w:iCs w:val="false"/>
+            <w:color w:val="000000"/>
+            <w:u w:val="none"/>
+          </w:rPr>
+          <w:t>{d.state_of_land.legal_description_land}</w:t>
+        </w:r>
+      </w:ins>
+    </w:p>
+    <w:p>
+      <w:pPr>
+        <w:pStyle w:val="LOnormal1"/>
+        <w:widowControl/>
+        <w:suppressAutoHyphens w:val="true"/>
+        <w:bidi w:val="0"/>
+        <w:spacing w:lineRule="auto" w:line="276" w:before="0" w:after="0"/>
+        <w:jc w:val="left"/>
+        <w:rPr>
+          <w:del w:id="47" w:author="Unknown Author" w:date="2021-07-28T11:07:57Z"/>
+        </w:rPr>
+      </w:pPr>
+      <w:del w:id="39" w:author="Unknown Author" w:date="2021-07-28T11:07:57Z">
+        <w:r>
+          <w:rPr>
+            <w:rFonts w:eastAsia="Times New Roman" w:cs="Arial"/>
+            <w:b/>
+            <w:color w:val="auto"/>
+            <w:kern w:val="0"/>
+            <w:sz w:val="22"/>
+            <w:szCs w:val="22"/>
+            <w:lang w:val="en" w:eastAsia="zh-CN" w:bidi="hi-IN"/>
+          </w:rPr>
+          <w:delText>Legal Description of the land:</w:delText>
+        </w:r>
+      </w:del>
+      <w:del w:id="40" w:author="Unknown Author" w:date="2021-07-28T11:07:57Z">
+        <w:r>
+          <w:rPr>
+            <w:rFonts w:eastAsia="Times New Roman"/>
+            <w:b/>
+            <w:color w:val="00FF00"/>
+          </w:rPr>
+          <w:delText>{d.edited_fields.</w:delText>
+        </w:r>
+      </w:del>
+      <w:del w:id="41" w:author="Unknown Author" w:date="2021-07-28T08:42:27Z">
+        <w:r>
+          <w:rPr>
+            <w:rFonts w:eastAsia="Times New Roman"/>
+            <w:b/>
+            <w:color w:val="00FF00"/>
+          </w:rPr>
+          <w:delText>description_of_land</w:delText>
+        </w:r>
+      </w:del>
+      <w:del w:id="42" w:author="Unknown Author" w:date="2021-07-28T11:07:57Z">
+        <w:r>
+          <w:rPr>
+            <w:rFonts w:eastAsia="Times New Roman"/>
+            <w:b/>
+            <w:color w:val="00FF00"/>
+          </w:rPr>
+          <w:delText xml:space="preserve">:ifEQ(true):showBegin} </w:delText>
+        </w:r>
+      </w:del>
+      <w:del w:id="43" w:author="Unknown Author" w:date="2021-07-28T11:07:57Z">
+        <w:r>
+          <w:rPr>
+            <w:rFonts w:eastAsia="Times New Roman"/>
+            <w:b/>
+            <w:color w:val="234075"/>
+          </w:rPr>
+          <w:delText xml:space="preserve">[EDITED] </w:delText>
+        </w:r>
+      </w:del>
+      <w:del w:id="44" w:author="Unknown Author" w:date="2021-07-28T11:07:57Z">
+        <w:r>
+          <w:rPr>
+            <w:rFonts w:eastAsia="Times New Roman"/>
+            <w:b/>
+            <w:color w:val="00FF00"/>
+          </w:rPr>
+          <w:delText>{d.edited_fields.</w:delText>
+        </w:r>
+      </w:del>
+      <w:del w:id="45" w:author="Unknown Author" w:date="2021-07-28T08:42:35Z">
+        <w:r>
+          <w:rPr>
+            <w:rFonts w:eastAsia="Times New Roman"/>
+            <w:b/>
+            <w:color w:val="00FF00"/>
+          </w:rPr>
+          <w:delText>description_of_land</w:delText>
+        </w:r>
+      </w:del>
+      <w:del w:id="46" w:author="Unknown Author" w:date="2021-07-28T11:07:57Z">
+        <w:r>
+          <w:rPr>
+            <w:rFonts w:eastAsia="Times New Roman"/>
+            <w:b/>
+            <w:color w:val="00FF00"/>
+          </w:rPr>
+          <w:delText>:showEnd}</w:delText>
+        </w:r>
+      </w:del>
+    </w:p>
+    <w:p>
+      <w:pPr>
+        <w:pStyle w:val="LOnormal1"/>
+        <w:widowControl/>
+        <w:suppressAutoHyphens w:val="true"/>
+        <w:bidi w:val="0"/>
+        <w:spacing w:lineRule="auto" w:line="276" w:before="0" w:after="0"/>
+        <w:jc w:val="left"/>
+        <w:rPr>
+          <w:rFonts w:eastAsia="Times New Roman"/>
+          <w:ins w:id="51" w:author="Unknown Author" w:date="2021-07-23T11:19:18Z"/>
+          <w:b/>
+          <w:b/>
+        </w:rPr>
+      </w:pPr>
+      <w:del w:id="48" w:author="Unknown Author" w:date="2021-07-28T11:07:57Z">
+        <w:r>
+          <w:rPr>
+            <w:rFonts w:eastAsia="Times New Roman"/>
+            <w:b w:val="false"/>
+            <w:bCs w:val="false"/>
+          </w:rPr>
+          <w:delText>{d.</w:delText>
+        </w:r>
+      </w:del>
+      <w:del w:id="49" w:author="Unknown Author" w:date="2021-07-28T08:42:41Z">
+        <w:r>
+          <w:rPr>
+            <w:rFonts w:eastAsia="Times New Roman"/>
+            <w:b w:val="false"/>
+            <w:bCs w:val="false"/>
+          </w:rPr>
+          <w:delText>description_of_land</w:delText>
+        </w:r>
+      </w:del>
+      <w:del w:id="50" w:author="Unknown Author" w:date="2021-07-28T11:07:57Z">
+        <w:r>
+          <w:rPr>
+            <w:rFonts w:eastAsia="Times New Roman"/>
+            <w:b w:val="false"/>
+            <w:bCs w:val="false"/>
+          </w:rPr>
+          <w:delText>}</w:delText>
+        </w:r>
+      </w:del>
       <w:r>
         <w:rPr>
           <w:rFonts w:eastAsia="Times New Roman" w:cs="Arial"/>
@@ -2672,12 +2969,12 @@
         <w:pStyle w:val="LOnormal1"/>
         <w:rPr>
           <w:rFonts w:eastAsia="Times New Roman"/>
-          <w:ins w:id="32" w:author="Unknown Author" w:date="2021-07-23T11:19:18Z"/>
-          <w:b/>
-          <w:b/>
-        </w:rPr>
-      </w:pPr>
-      <w:ins w:id="22" w:author="Unknown Author" w:date="2021-07-23T11:19:18Z">
+          <w:ins w:id="62" w:author="Unknown Author" w:date="2021-07-23T11:19:18Z"/>
+          <w:b/>
+          <w:b/>
+        </w:rPr>
+      </w:pPr>
+      <w:ins w:id="52" w:author="Unknown Author" w:date="2021-07-23T11:19:18Z">
         <w:r>
           <w:rPr>
             <w:rFonts w:eastAsia="Times New Roman"/>
@@ -2686,7 +2983,7 @@
           <w:t xml:space="preserve">Proposed activities on </w:t>
         </w:r>
       </w:ins>
-      <w:ins w:id="23" w:author="Unknown Author" w:date="2021-07-23T11:19:18Z">
+      <w:ins w:id="53" w:author="Unknown Author" w:date="2021-07-23T11:19:18Z">
         <w:r>
           <w:rPr>
             <w:rFonts w:eastAsia="Times New Roman" w:cs="Arial"/>
@@ -2700,7 +2997,7 @@
           <w:t>crown</w:t>
         </w:r>
       </w:ins>
-      <w:ins w:id="24" w:author="Unknown Author" w:date="2021-07-23T11:19:18Z">
+      <w:ins w:id="54" w:author="Unknown Author" w:date="2021-07-23T11:19:18Z">
         <w:r>
           <w:rPr>
             <w:rFonts w:eastAsia="Times New Roman"/>
@@ -2709,7 +3006,7 @@
           <w:t xml:space="preserve"> land?</w:t>
         </w:r>
       </w:ins>
-      <w:ins w:id="25" w:author="Unknown Author" w:date="2021-07-23T11:19:18Z">
+      <w:ins w:id="55" w:author="Unknown Author" w:date="2021-07-23T11:19:18Z">
         <w:r>
           <w:rPr>
             <w:rFonts w:eastAsia="Times New Roman"/>
@@ -2719,7 +3016,7 @@
           <w:t>{d.edited_fields.state_of_land.is_on_</w:t>
         </w:r>
       </w:ins>
-      <w:ins w:id="26" w:author="Unknown Author" w:date="2021-07-23T11:19:18Z">
+      <w:ins w:id="56" w:author="Unknown Author" w:date="2021-07-23T11:19:18Z">
         <w:r>
           <w:rPr>
             <w:rFonts w:eastAsia="Times New Roman"/>
@@ -2729,7 +3026,7 @@
           <w:t>crown</w:t>
         </w:r>
       </w:ins>
-      <w:ins w:id="27" w:author="Unknown Author" w:date="2021-07-23T11:19:18Z">
+      <w:ins w:id="57" w:author="Unknown Author" w:date="2021-07-23T11:19:18Z">
         <w:r>
           <w:rPr>
             <w:rFonts w:eastAsia="Times New Roman"/>
@@ -2739,7 +3036,7 @@
           <w:t xml:space="preserve">_land:ifEQ(true):showBegin} </w:t>
         </w:r>
       </w:ins>
-      <w:ins w:id="28" w:author="Unknown Author" w:date="2021-07-23T11:19:18Z">
+      <w:ins w:id="58" w:author="Unknown Author" w:date="2021-07-23T11:19:18Z">
         <w:r>
           <w:rPr>
             <w:rFonts w:eastAsia="Times New Roman"/>
@@ -2749,7 +3046,7 @@
           <w:t xml:space="preserve">[EDITED] </w:t>
         </w:r>
       </w:ins>
-      <w:ins w:id="29" w:author="Unknown Author" w:date="2021-07-23T11:19:18Z">
+      <w:ins w:id="59" w:author="Unknown Author" w:date="2021-07-23T11:19:18Z">
         <w:r>
           <w:rPr>
             <w:rFonts w:eastAsia="Times New Roman"/>
@@ -2759,7 +3056,7 @@
           <w:t>{d.edited_fields.state_of_land.is_on_</w:t>
         </w:r>
       </w:ins>
-      <w:ins w:id="30" w:author="Unknown Author" w:date="2021-07-23T11:19:18Z">
+      <w:ins w:id="60" w:author="Unknown Author" w:date="2021-07-23T11:19:18Z">
         <w:r>
           <w:rPr>
             <w:rFonts w:eastAsia="Times New Roman"/>
@@ -2769,7 +3066,7 @@
           <w:t>crown</w:t>
         </w:r>
       </w:ins>
-      <w:ins w:id="31" w:author="Unknown Author" w:date="2021-07-23T11:19:18Z">
+      <w:ins w:id="61" w:author="Unknown Author" w:date="2021-07-23T11:19:18Z">
         <w:r>
           <w:rPr>
             <w:rFonts w:eastAsia="Times New Roman"/>
@@ -2788,11 +3085,11 @@
           <w:i w:val="false"/>
           <w:iCs w:val="false"/>
           <w:color w:val="000000"/>
-          <w:ins w:id="41" w:author="Unknown Author" w:date="2021-07-23T11:21:01Z"/>
+          <w:ins w:id="71" w:author="Unknown Author" w:date="2021-07-23T11:21:01Z"/>
           <w:u w:val="none"/>
         </w:rPr>
       </w:pPr>
-      <w:ins w:id="33" w:author="Unknown Author" w:date="2021-07-23T11:19:18Z">
+      <w:ins w:id="63" w:author="Unknown Author" w:date="2021-07-23T11:19:18Z">
         <w:r>
           <w:rPr>
             <w:rFonts w:eastAsia="Times New Roman"/>
@@ -2806,7 +3103,7 @@
           <w:t>{d.state_of_land.is_on_</w:t>
         </w:r>
       </w:ins>
-      <w:ins w:id="34" w:author="Unknown Author" w:date="2021-07-23T11:19:18Z">
+      <w:ins w:id="64" w:author="Unknown Author" w:date="2021-07-23T11:19:18Z">
         <w:r>
           <w:rPr>
             <w:rFonts w:eastAsia="Times New Roman"/>
@@ -2820,7 +3117,7 @@
           <w:t>crown</w:t>
         </w:r>
       </w:ins>
-      <w:ins w:id="35" w:author="Unknown Author" w:date="2021-07-23T11:19:18Z">
+      <w:ins w:id="65" w:author="Unknown Author" w:date="2021-07-23T11:19:18Z">
         <w:r>
           <w:rPr>
             <w:rFonts w:eastAsia="Times New Roman"/>
@@ -2834,7 +3131,7 @@
           <w:t>_land}</w:t>
         </w:r>
       </w:ins>
-      <w:ins w:id="36" w:author="Unknown Author" w:date="2021-07-23T11:20:52Z">
+      <w:ins w:id="66" w:author="Unknown Author" w:date="2021-07-23T11:20:52Z">
         <w:r>
           <w:rPr>
             <w:rFonts w:eastAsia="Times New Roman"/>
@@ -2848,7 +3145,7 @@
           <w:t>{</w:t>
         </w:r>
       </w:ins>
-      <w:ins w:id="37" w:author="Unknown Author" w:date="2021-07-23T11:20:52Z">
+      <w:ins w:id="67" w:author="Unknown Author" w:date="2021-07-23T11:20:52Z">
         <w:r>
           <w:rPr>
             <w:rFonts w:eastAsia="Times New Roman" w:cs="Arial"/>
@@ -2866,7 +3163,7 @@
           <w:t>d.state_of_land.is_on_</w:t>
         </w:r>
       </w:ins>
-      <w:ins w:id="38" w:author="Unknown Author" w:date="2021-07-23T11:20:52Z">
+      <w:ins w:id="68" w:author="Unknown Author" w:date="2021-07-23T11:20:52Z">
         <w:r>
           <w:rPr>
             <w:rFonts w:eastAsia="Times New Roman" w:cs="Arial"/>
@@ -2884,7 +3181,7 @@
           <w:t>crown</w:t>
         </w:r>
       </w:ins>
-      <w:ins w:id="39" w:author="Unknown Author" w:date="2021-07-23T11:20:52Z">
+      <w:ins w:id="69" w:author="Unknown Author" w:date="2021-07-23T11:20:52Z">
         <w:r>
           <w:rPr>
             <w:rFonts w:eastAsia="Times New Roman" w:cs="Arial"/>
@@ -2902,7 +3199,7 @@
           <w:t>_land:ifEQ(Yes):showBegin</w:t>
         </w:r>
       </w:ins>
-      <w:ins w:id="40" w:author="Unknown Author" w:date="2021-07-23T11:20:52Z">
+      <w:ins w:id="70" w:author="Unknown Author" w:date="2021-07-23T11:20:52Z">
         <w:r>
           <w:rPr>
             <w:rFonts w:eastAsia="Times New Roman"/>
@@ -2922,12 +3219,12 @@
         <w:pStyle w:val="LOnormal1"/>
         <w:rPr>
           <w:rFonts w:eastAsia="Times New Roman"/>
-          <w:ins w:id="46" w:author="Unknown Author" w:date="2021-07-23T11:21:01Z"/>
-          <w:b/>
-          <w:b/>
-        </w:rPr>
-      </w:pPr>
-      <w:ins w:id="42" w:author="Unknown Author" w:date="2021-07-23T11:21:01Z">
+          <w:ins w:id="76" w:author="Unknown Author" w:date="2021-07-23T11:21:01Z"/>
+          <w:b/>
+          <w:b/>
+        </w:rPr>
+      </w:pPr>
+      <w:ins w:id="72" w:author="Unknown Author" w:date="2021-07-23T11:21:01Z">
         <w:r>
           <w:rPr>
             <w:rFonts w:eastAsia="Times New Roman"/>
@@ -2936,7 +3233,7 @@
           <w:t>Do you have licence of Occupation?</w:t>
         </w:r>
       </w:ins>
-      <w:ins w:id="43" w:author="Unknown Author" w:date="2021-07-23T11:21:01Z">
+      <w:ins w:id="73" w:author="Unknown Author" w:date="2021-07-23T11:21:01Z">
         <w:r>
           <w:rPr>
             <w:rFonts w:eastAsia="Times New Roman"/>
@@ -2946,7 +3243,7 @@
           <w:t xml:space="preserve">{d.edited_fields.state_of_land.has_licence_of_occupation:ifEQ(true):showBegin} </w:t>
         </w:r>
       </w:ins>
-      <w:ins w:id="44" w:author="Unknown Author" w:date="2021-07-23T11:21:01Z">
+      <w:ins w:id="74" w:author="Unknown Author" w:date="2021-07-23T11:21:01Z">
         <w:r>
           <w:rPr>
             <w:rFonts w:eastAsia="Times New Roman"/>
@@ -2956,7 +3253,7 @@
           <w:t xml:space="preserve">[EDITED] </w:t>
         </w:r>
       </w:ins>
-      <w:ins w:id="45" w:author="Unknown Author" w:date="2021-07-23T11:21:01Z">
+      <w:ins w:id="75" w:author="Unknown Author" w:date="2021-07-23T11:21:01Z">
         <w:r>
           <w:rPr>
             <w:rFonts w:eastAsia="Times New Roman"/>
@@ -2975,11 +3272,11 @@
           <w:i w:val="false"/>
           <w:iCs w:val="false"/>
           <w:color w:val="000000"/>
-          <w:ins w:id="51" w:author="Unknown Author" w:date="2021-07-23T11:21:01Z"/>
+          <w:ins w:id="81" w:author="Unknown Author" w:date="2021-07-23T11:21:01Z"/>
           <w:u w:val="none"/>
         </w:rPr>
       </w:pPr>
-      <w:ins w:id="47" w:author="Unknown Author" w:date="2021-07-23T11:21:01Z">
+      <w:ins w:id="77" w:author="Unknown Author" w:date="2021-07-23T11:21:01Z">
         <w:r>
           <w:rPr>
             <w:rFonts w:eastAsia="Times New Roman"/>
@@ -2993,7 +3290,7 @@
           <w:t>{d.state_of_land.has_licence_of_occupation}</w:t>
         </w:r>
       </w:ins>
-      <w:ins w:id="48" w:author="Unknown Author" w:date="2021-07-23T11:21:01Z">
+      <w:ins w:id="78" w:author="Unknown Author" w:date="2021-07-23T11:21:01Z">
         <w:r>
           <w:rPr>
             <w:rFonts w:eastAsia="Times New Roman"/>
@@ -3007,7 +3304,7 @@
           <w:t>{</w:t>
         </w:r>
       </w:ins>
-      <w:ins w:id="49" w:author="Unknown Author" w:date="2021-07-23T11:21:01Z">
+      <w:ins w:id="79" w:author="Unknown Author" w:date="2021-07-23T11:21:01Z">
         <w:r>
           <w:rPr>
             <w:rFonts w:eastAsia="Times New Roman" w:cs="Arial"/>
@@ -3025,7 +3322,7 @@
           <w:t>d.state_of_land.has_licence_of_occupation:ifEQ(Yes):showBegin</w:t>
         </w:r>
       </w:ins>
-      <w:ins w:id="50" w:author="Unknown Author" w:date="2021-07-23T11:21:01Z">
+      <w:ins w:id="80" w:author="Unknown Author" w:date="2021-07-23T11:21:01Z">
         <w:r>
           <w:rPr>
             <w:rFonts w:eastAsia="Times New Roman"/>
@@ -3045,12 +3342,12 @@
         <w:pStyle w:val="LOnormal1"/>
         <w:rPr>
           <w:rFonts w:eastAsia="Times New Roman"/>
-          <w:ins w:id="56" w:author="Unknown Author" w:date="2021-07-23T11:21:01Z"/>
-          <w:b/>
-          <w:b/>
-        </w:rPr>
-      </w:pPr>
-      <w:ins w:id="52" w:author="Unknown Author" w:date="2021-07-23T11:21:01Z">
+          <w:ins w:id="86" w:author="Unknown Author" w:date="2021-07-23T11:21:01Z"/>
+          <w:b/>
+          <w:b/>
+        </w:rPr>
+      </w:pPr>
+      <w:ins w:id="82" w:author="Unknown Author" w:date="2021-07-23T11:21:01Z">
         <w:r>
           <w:rPr>
             <w:rFonts w:eastAsia="Times New Roman"/>
@@ -3059,7 +3356,7 @@
           <w:t>Licence of Occupation number(s):</w:t>
         </w:r>
       </w:ins>
-      <w:ins w:id="53" w:author="Unknown Author" w:date="2021-07-23T11:21:01Z">
+      <w:ins w:id="83" w:author="Unknown Author" w:date="2021-07-23T11:21:01Z">
         <w:r>
           <w:rPr>
             <w:rFonts w:eastAsia="Times New Roman"/>
@@ -3069,7 +3366,7 @@
           <w:t xml:space="preserve">{d.edited_fields.state_of_land.licence_of_occupation:ifEQ(true):showBegin} </w:t>
         </w:r>
       </w:ins>
-      <w:ins w:id="54" w:author="Unknown Author" w:date="2021-07-23T11:21:01Z">
+      <w:ins w:id="84" w:author="Unknown Author" w:date="2021-07-23T11:21:01Z">
         <w:r>
           <w:rPr>
             <w:rFonts w:eastAsia="Times New Roman"/>
@@ -3079,7 +3376,7 @@
           <w:t xml:space="preserve">[EDITED] </w:t>
         </w:r>
       </w:ins>
-      <w:ins w:id="55" w:author="Unknown Author" w:date="2021-07-23T11:21:01Z">
+      <w:ins w:id="85" w:author="Unknown Author" w:date="2021-07-23T11:21:01Z">
         <w:r>
           <w:rPr>
             <w:rFonts w:eastAsia="Times New Roman"/>
@@ -3098,11 +3395,11 @@
           <w:i w:val="false"/>
           <w:iCs w:val="false"/>
           <w:color w:val="000000"/>
-          <w:ins w:id="65" w:author="Unknown Author" w:date="2021-07-23T11:21:01Z"/>
+          <w:ins w:id="95" w:author="Unknown Author" w:date="2021-07-23T11:21:01Z"/>
           <w:u w:val="none"/>
         </w:rPr>
       </w:pPr>
-      <w:ins w:id="57" w:author="Unknown Author" w:date="2021-07-23T11:21:01Z">
+      <w:ins w:id="87" w:author="Unknown Author" w:date="2021-07-23T11:21:01Z">
         <w:r>
           <w:rPr>
             <w:rFonts w:eastAsia="Times New Roman"/>
@@ -3116,7 +3413,7 @@
           <w:t>{d.state_of_land.licence_of_occupation}</w:t>
         </w:r>
       </w:ins>
-      <w:ins w:id="58" w:author="Unknown Author" w:date="2021-07-23T11:21:01Z">
+      <w:ins w:id="88" w:author="Unknown Author" w:date="2021-07-23T11:21:01Z">
         <w:r>
           <w:rPr>
             <w:rFonts w:eastAsia="Times New Roman" w:cs="Arial"/>
@@ -3134,7 +3431,7 @@
           <w:t>{d.state_of_land.has_licence_of_occupation:showEnd</w:t>
         </w:r>
       </w:ins>
-      <w:ins w:id="59" w:author="Unknown Author" w:date="2021-07-23T11:21:01Z">
+      <w:ins w:id="89" w:author="Unknown Author" w:date="2021-07-23T11:21:01Z">
         <w:r>
           <w:rPr>
             <w:rFonts w:eastAsia="Times New Roman"/>
@@ -3148,7 +3445,7 @@
           <w:t>}</w:t>
         </w:r>
       </w:ins>
-      <w:ins w:id="60" w:author="Unknown Author" w:date="2021-07-23T11:21:01Z">
+      <w:ins w:id="90" w:author="Unknown Author" w:date="2021-07-23T11:21:01Z">
         <w:r>
           <w:rPr>
             <w:rFonts w:eastAsia="Times New Roman"/>
@@ -3162,7 +3459,7 @@
           <w:t>{</w:t>
         </w:r>
       </w:ins>
-      <w:ins w:id="61" w:author="Unknown Author" w:date="2021-07-23T11:21:01Z">
+      <w:ins w:id="91" w:author="Unknown Author" w:date="2021-07-23T11:21:01Z">
         <w:r>
           <w:rPr>
             <w:rFonts w:eastAsia="Times New Roman" w:cs="Arial"/>
@@ -3180,7 +3477,7 @@
           <w:t>d.state_of_land.has_licence_of_occupation:ifEQ(</w:t>
         </w:r>
       </w:ins>
-      <w:ins w:id="62" w:author="Unknown Author" w:date="2021-07-23T11:21:01Z">
+      <w:ins w:id="92" w:author="Unknown Author" w:date="2021-07-23T11:21:01Z">
         <w:r>
           <w:rPr>
             <w:rFonts w:eastAsia="Times New Roman" w:cs="Arial"/>
@@ -3198,7 +3495,7 @@
           <w:t>No</w:t>
         </w:r>
       </w:ins>
-      <w:ins w:id="63" w:author="Unknown Author" w:date="2021-07-23T11:21:01Z">
+      <w:ins w:id="93" w:author="Unknown Author" w:date="2021-07-23T11:21:01Z">
         <w:r>
           <w:rPr>
             <w:rFonts w:eastAsia="Times New Roman" w:cs="Arial"/>
@@ -3216,7 +3513,7 @@
           <w:t>):showBegin</w:t>
         </w:r>
       </w:ins>
-      <w:ins w:id="64" w:author="Unknown Author" w:date="2021-07-23T11:21:01Z">
+      <w:ins w:id="94" w:author="Unknown Author" w:date="2021-07-23T11:21:01Z">
         <w:r>
           <w:rPr>
             <w:rFonts w:eastAsia="Times New Roman"/>
@@ -3236,12 +3533,12 @@
         <w:pStyle w:val="LOnormal1"/>
         <w:rPr>
           <w:rFonts w:eastAsia="Times New Roman"/>
-          <w:ins w:id="70" w:author="Unknown Author" w:date="2021-07-23T11:21:01Z"/>
-          <w:b/>
-          <w:b/>
-        </w:rPr>
-      </w:pPr>
-      <w:ins w:id="66" w:author="Unknown Author" w:date="2021-07-23T11:21:01Z">
+          <w:ins w:id="100" w:author="Unknown Author" w:date="2021-07-23T11:21:01Z"/>
+          <w:b/>
+          <w:b/>
+        </w:rPr>
+      </w:pPr>
+      <w:ins w:id="96" w:author="Unknown Author" w:date="2021-07-23T11:21:01Z">
         <w:r>
           <w:rPr>
             <w:rFonts w:eastAsia="Times New Roman"/>
@@ -3250,7 +3547,7 @@
           <w:t>Have you applied for a Licence of Occupation?</w:t>
         </w:r>
       </w:ins>
-      <w:ins w:id="67" w:author="Unknown Author" w:date="2021-07-23T11:21:01Z">
+      <w:ins w:id="97" w:author="Unknown Author" w:date="2021-07-23T11:21:01Z">
         <w:r>
           <w:rPr>
             <w:rFonts w:eastAsia="Times New Roman"/>
@@ -3260,7 +3557,7 @@
           <w:t xml:space="preserve">{d.edited_fields.state_of_land.applied_for_licence_of_occupation:ifEQ(true):showBegin} </w:t>
         </w:r>
       </w:ins>
-      <w:ins w:id="68" w:author="Unknown Author" w:date="2021-07-23T11:21:01Z">
+      <w:ins w:id="98" w:author="Unknown Author" w:date="2021-07-23T11:21:01Z">
         <w:r>
           <w:rPr>
             <w:rFonts w:eastAsia="Times New Roman"/>
@@ -3270,7 +3567,7 @@
           <w:t xml:space="preserve">[EDITED] </w:t>
         </w:r>
       </w:ins>
-      <w:ins w:id="69" w:author="Unknown Author" w:date="2021-07-23T11:21:01Z">
+      <w:ins w:id="99" w:author="Unknown Author" w:date="2021-07-23T11:21:01Z">
         <w:r>
           <w:rPr>
             <w:rFonts w:eastAsia="Times New Roman"/>
@@ -3289,11 +3586,11 @@
           <w:i w:val="false"/>
           <w:iCs w:val="false"/>
           <w:color w:val="000000"/>
-          <w:ins w:id="78" w:author="Unknown Author" w:date="2021-07-23T11:21:01Z"/>
+          <w:ins w:id="108" w:author="Unknown Author" w:date="2021-07-23T11:21:01Z"/>
           <w:u w:val="none"/>
         </w:rPr>
       </w:pPr>
-      <w:ins w:id="71" w:author="Unknown Author" w:date="2021-07-23T11:21:01Z">
+      <w:ins w:id="101" w:author="Unknown Author" w:date="2021-07-23T11:21:01Z">
         <w:r>
           <w:rPr>
             <w:rFonts w:eastAsia="Times New Roman" w:cs="Arial"/>
@@ -3311,7 +3608,7 @@
           <w:t>{d.state_of_land.applied_for_licence_of_occupation}</w:t>
         </w:r>
       </w:ins>
-      <w:ins w:id="72" w:author="Unknown Author" w:date="2021-07-23T11:21:01Z">
+      <w:ins w:id="102" w:author="Unknown Author" w:date="2021-07-23T11:21:01Z">
         <w:r>
           <w:rPr>
             <w:rFonts w:eastAsia="Times New Roman" w:cs="Arial"/>
@@ -3329,7 +3626,7 @@
           <w:t>{d.state_of_land.has_licence_of_occupation:showEnd}</w:t>
         </w:r>
       </w:ins>
-      <w:ins w:id="73" w:author="Unknown Author" w:date="2021-07-23T11:21:01Z">
+      <w:ins w:id="103" w:author="Unknown Author" w:date="2021-07-23T11:21:01Z">
         <w:r>
           <w:rPr>
             <w:rFonts w:eastAsia="Times New Roman"/>
@@ -3343,7 +3640,7 @@
           <w:t>{</w:t>
         </w:r>
       </w:ins>
-      <w:ins w:id="74" w:author="Unknown Author" w:date="2021-07-23T11:21:01Z">
+      <w:ins w:id="104" w:author="Unknown Author" w:date="2021-07-23T11:21:01Z">
         <w:r>
           <w:rPr>
             <w:rFonts w:eastAsia="Times New Roman" w:cs="Arial"/>
@@ -3361,7 +3658,7 @@
           <w:t>d.state_of_land.applied_for_licence_of_occupation:ifEQ(</w:t>
         </w:r>
       </w:ins>
-      <w:ins w:id="75" w:author="Unknown Author" w:date="2021-07-23T11:21:01Z">
+      <w:ins w:id="105" w:author="Unknown Author" w:date="2021-07-23T11:21:01Z">
         <w:r>
           <w:rPr>
             <w:rFonts w:eastAsia="Times New Roman" w:cs="Arial"/>
@@ -3379,7 +3676,7 @@
           <w:t>Yes</w:t>
         </w:r>
       </w:ins>
-      <w:ins w:id="76" w:author="Unknown Author" w:date="2021-07-23T11:21:01Z">
+      <w:ins w:id="106" w:author="Unknown Author" w:date="2021-07-23T11:21:01Z">
         <w:r>
           <w:rPr>
             <w:rFonts w:eastAsia="Times New Roman" w:cs="Arial"/>
@@ -3397,7 +3694,7 @@
           <w:t>):showBegin</w:t>
         </w:r>
       </w:ins>
-      <w:ins w:id="77" w:author="Unknown Author" w:date="2021-07-23T11:21:01Z">
+      <w:ins w:id="107" w:author="Unknown Author" w:date="2021-07-23T11:21:01Z">
         <w:r>
           <w:rPr>
             <w:rFonts w:eastAsia="Times New Roman"/>
@@ -3417,12 +3714,12 @@
         <w:pStyle w:val="LOnormal1"/>
         <w:rPr>
           <w:rFonts w:eastAsia="Times New Roman"/>
-          <w:ins w:id="83" w:author="Unknown Author" w:date="2021-07-23T11:21:01Z"/>
-          <w:b/>
-          <w:b/>
-        </w:rPr>
-      </w:pPr>
-      <w:ins w:id="79" w:author="Unknown Author" w:date="2021-07-23T11:21:01Z">
+          <w:ins w:id="113" w:author="Unknown Author" w:date="2021-07-23T11:21:01Z"/>
+          <w:b/>
+          <w:b/>
+        </w:rPr>
+      </w:pPr>
+      <w:ins w:id="109" w:author="Unknown Author" w:date="2021-07-23T11:21:01Z">
         <w:r>
           <w:rPr>
             <w:rFonts w:eastAsia="Times New Roman"/>
@@ -3431,7 +3728,7 @@
           <w:t>File number of Application:</w:t>
         </w:r>
       </w:ins>
-      <w:ins w:id="80" w:author="Unknown Author" w:date="2021-07-23T11:21:01Z">
+      <w:ins w:id="110" w:author="Unknown Author" w:date="2021-07-23T11:21:01Z">
         <w:r>
           <w:rPr>
             <w:rFonts w:eastAsia="Times New Roman"/>
@@ -3441,7 +3738,7 @@
           <w:t xml:space="preserve">{d.edited_fields.state_of_land.file_number_of_app:ifEQ(true):showBegin} </w:t>
         </w:r>
       </w:ins>
-      <w:ins w:id="81" w:author="Unknown Author" w:date="2021-07-23T11:21:01Z">
+      <w:ins w:id="111" w:author="Unknown Author" w:date="2021-07-23T11:21:01Z">
         <w:r>
           <w:rPr>
             <w:rFonts w:eastAsia="Times New Roman"/>
@@ -3451,7 +3748,7 @@
           <w:t xml:space="preserve">[EDITED] </w:t>
         </w:r>
       </w:ins>
-      <w:ins w:id="82" w:author="Unknown Author" w:date="2021-07-23T11:21:01Z">
+      <w:ins w:id="112" w:author="Unknown Author" w:date="2021-07-23T11:21:01Z">
         <w:r>
           <w:rPr>
             <w:rFonts w:eastAsia="Times New Roman"/>
@@ -3475,10 +3772,10 @@
           <w:iCs w:val="false"/>
           <w:color w:val="FF0000"/>
           <w:u w:val="single"/>
-          <w:del w:id="89" w:author="Unknown Author" w:date="2021-07-23T12:11:07Z"/>
-        </w:rPr>
-      </w:pPr>
-      <w:ins w:id="84" w:author="Unknown Author" w:date="2021-07-23T11:21:01Z">
+          <w:del w:id="119" w:author="Unknown Author" w:date="2021-07-23T12:11:07Z"/>
+        </w:rPr>
+      </w:pPr>
+      <w:ins w:id="114" w:author="Unknown Author" w:date="2021-07-23T11:21:01Z">
         <w:r>
           <w:rPr>
             <w:rFonts w:eastAsia="Times New Roman" w:cs="Arial"/>
@@ -3496,7 +3793,7 @@
           <w:t>{d.state_of_land.file_number_of_app}</w:t>
         </w:r>
       </w:ins>
-      <w:ins w:id="85" w:author="Unknown Author" w:date="2021-07-23T11:21:01Z">
+      <w:ins w:id="115" w:author="Unknown Author" w:date="2021-07-23T11:21:01Z">
         <w:r>
           <w:rPr>
             <w:rFonts w:eastAsia="Times New Roman" w:cs="Arial"/>
@@ -3514,7 +3811,7 @@
           <w:t>{d.state_of_land.applied_for_licence_of_occupation:showEnd}{d.state_of_land.is_on_</w:t>
         </w:r>
       </w:ins>
-      <w:ins w:id="86" w:author="Unknown Author" w:date="2021-07-23T11:21:01Z">
+      <w:ins w:id="116" w:author="Unknown Author" w:date="2021-07-23T11:21:01Z">
         <w:r>
           <w:rPr>
             <w:rFonts w:eastAsia="Times New Roman" w:cs="Arial"/>
@@ -3532,7 +3829,7 @@
           <w:t>crown</w:t>
         </w:r>
       </w:ins>
-      <w:ins w:id="87" w:author="Unknown Author" w:date="2021-07-23T11:21:01Z">
+      <w:ins w:id="117" w:author="Unknown Author" w:date="2021-07-23T11:21:01Z">
         <w:r>
           <w:rPr>
             <w:rFonts w:eastAsia="Times New Roman" w:cs="Arial"/>
@@ -3550,7 +3847,7 @@
           <w:t>_land:showEnd</w:t>
         </w:r>
       </w:ins>
-      <w:ins w:id="88" w:author="Unknown Author" w:date="2021-07-23T11:21:01Z">
+      <w:ins w:id="118" w:author="Unknown Author" w:date="2021-07-23T11:21:01Z">
         <w:r>
           <w:rPr>
             <w:rFonts w:eastAsia="Times New Roman"/>
@@ -3570,7 +3867,7 @@
         <w:pStyle w:val="LOnormal1"/>
         <w:rPr/>
       </w:pPr>
-      <w:ins w:id="90" w:author="Unknown Author" w:date="2021-07-23T12:11:08Z">
+      <w:ins w:id="120" w:author="Unknown Author" w:date="2021-07-23T12:11:08Z">
         <w:r>
           <w:rPr>
             <w:rFonts w:eastAsia="Times New Roman"/>
@@ -3618,7 +3915,7 @@
           <w:rFonts w:eastAsia="Times New Roman"/>
           <w:b/>
           <w:b/>
-          <w:del w:id="94" w:author="Unknown Author" w:date="2021-07-23T11:50:37Z"/>
+          <w:del w:id="124" w:author="Unknown Author" w:date="2021-07-23T11:50:37Z"/>
         </w:rPr>
       </w:pPr>
       <w:r>
@@ -3627,7 +3924,7 @@
         </w:rPr>
         <w:t>{d.state_of_land.has_activity_in_park}</w:t>
       </w:r>
-      <w:ins w:id="91" w:author="Unknown Author" w:date="2021-07-23T11:33:34Z">
+      <w:ins w:id="121" w:author="Unknown Author" w:date="2021-07-23T11:33:34Z">
         <w:r>
           <w:rPr>
             <w:rFonts w:eastAsia="Times New Roman"/>
@@ -3641,7 +3938,7 @@
           <w:t>{</w:t>
         </w:r>
       </w:ins>
-      <w:ins w:id="92" w:author="Unknown Author" w:date="2021-07-23T11:33:34Z">
+      <w:ins w:id="122" w:author="Unknown Author" w:date="2021-07-23T11:33:34Z">
         <w:r>
           <w:rPr>
             <w:rFonts w:eastAsia="Times New Roman" w:cs="Arial"/>
@@ -3659,7 +3956,7 @@
           <w:t>d.state_of_land.has_activity_in_park:ifEQ(Yes):showBegin</w:t>
         </w:r>
       </w:ins>
-      <w:ins w:id="93" w:author="Unknown Author" w:date="2021-07-23T11:33:34Z">
+      <w:ins w:id="123" w:author="Unknown Author" w:date="2021-07-23T11:33:34Z">
         <w:r>
           <w:rPr>
             <w:rFonts w:eastAsia="Times New Roman"/>
@@ -3686,10 +3983,10 @@
           <w:rFonts w:eastAsia="Times New Roman"/>
           <w:b/>
           <w:b/>
-          <w:del w:id="99" w:author="Unknown Author" w:date="2021-07-23T11:50:37Z"/>
-        </w:rPr>
-      </w:pPr>
-      <w:del w:id="95" w:author="Unknown Author" w:date="2021-07-23T11:50:37Z">
+          <w:del w:id="129" w:author="Unknown Author" w:date="2021-07-23T11:50:37Z"/>
+        </w:rPr>
+      </w:pPr>
+      <w:del w:id="125" w:author="Unknown Author" w:date="2021-07-23T11:50:37Z">
         <w:r>
           <w:rPr>
             <w:rFonts w:eastAsia="Times New Roman"/>
@@ -3698,7 +3995,7 @@
           <w:delText>Do you have authorization by the Lieutenant Governor in Council?</w:delText>
         </w:r>
       </w:del>
-      <w:del w:id="96" w:author="Unknown Author" w:date="2021-07-23T11:50:37Z">
+      <w:del w:id="126" w:author="Unknown Author" w:date="2021-07-23T11:50:37Z">
         <w:r>
           <w:rPr>
             <w:rFonts w:eastAsia="Times New Roman"/>
@@ -3708,7 +4005,7 @@
           <w:delText xml:space="preserve">{d.edited_fields.state_of_land.has_auth_lieutenant_gov_council:ifEQ(true):showBegin} </w:delText>
         </w:r>
       </w:del>
-      <w:del w:id="97" w:author="Unknown Author" w:date="2021-07-23T11:50:37Z">
+      <w:del w:id="127" w:author="Unknown Author" w:date="2021-07-23T11:50:37Z">
         <w:r>
           <w:rPr>
             <w:rFonts w:eastAsia="Times New Roman"/>
@@ -3718,7 +4015,7 @@
           <w:delText xml:space="preserve">[EDITED] </w:delText>
         </w:r>
       </w:del>
-      <w:del w:id="98" w:author="Unknown Author" w:date="2021-07-23T11:50:37Z">
+      <w:del w:id="128" w:author="Unknown Author" w:date="2021-07-23T11:50:37Z">
         <w:r>
           <w:rPr>
             <w:rFonts w:eastAsia="Times New Roman"/>
@@ -3739,12 +4036,12 @@
         <w:jc w:val="left"/>
         <w:rPr>
           <w:rFonts w:eastAsia="Times New Roman"/>
-          <w:ins w:id="102" w:author="Unknown Author" w:date="2021-07-23T11:32:39Z"/>
-          <w:b/>
-          <w:b/>
-        </w:rPr>
-      </w:pPr>
-      <w:del w:id="100" w:author="Unknown Author" w:date="2021-07-23T11:50:37Z">
+          <w:ins w:id="132" w:author="Unknown Author" w:date="2021-07-23T11:32:39Z"/>
+          <w:b/>
+          <w:b/>
+        </w:rPr>
+      </w:pPr>
+      <w:del w:id="130" w:author="Unknown Author" w:date="2021-07-23T11:50:37Z">
         <w:r>
           <w:rPr>
             <w:rFonts w:eastAsia="Times New Roman"/>
@@ -3752,7 +4049,7 @@
           <w:delText>{d.state_of_land.has_auth_lieutenant_gov_council</w:delText>
         </w:r>
       </w:del>
-      <w:del w:id="101" w:author="Unknown Author" w:date="2021-07-23T11:32:42Z">
+      <w:del w:id="131" w:author="Unknown Author" w:date="2021-07-23T11:32:42Z">
         <w:r>
           <w:rPr>
             <w:rFonts w:eastAsia="Times New Roman"/>
@@ -3766,12 +4063,12 @@
         <w:pStyle w:val="LOnormal1"/>
         <w:rPr>
           <w:rFonts w:eastAsia="Times New Roman"/>
-          <w:ins w:id="107" w:author="Unknown Author" w:date="2021-07-23T11:32:39Z"/>
-          <w:b/>
-          <w:b/>
-        </w:rPr>
-      </w:pPr>
-      <w:ins w:id="103" w:author="Unknown Author" w:date="2021-07-23T11:32:39Z">
+          <w:ins w:id="137" w:author="Unknown Author" w:date="2021-07-23T11:32:39Z"/>
+          <w:b/>
+          <w:b/>
+        </w:rPr>
+      </w:pPr>
+      <w:ins w:id="133" w:author="Unknown Author" w:date="2021-07-23T11:32:39Z">
         <w:r>
           <w:rPr>
             <w:rFonts w:eastAsia="Times New Roman"/>
@@ -3780,7 +4077,7 @@
           <w:t>Do you have authorization by the Lieutenant Governor in Council?</w:t>
         </w:r>
       </w:ins>
-      <w:ins w:id="104" w:author="Unknown Author" w:date="2021-07-23T11:32:39Z">
+      <w:ins w:id="134" w:author="Unknown Author" w:date="2021-07-23T11:32:39Z">
         <w:r>
           <w:rPr>
             <w:rFonts w:eastAsia="Times New Roman"/>
@@ -3790,7 +4087,7 @@
           <w:t xml:space="preserve">{d.edited_fields.state_of_land.has_auth_lieutenant_gov_council:ifEQ(true):showBegin} </w:t>
         </w:r>
       </w:ins>
-      <w:ins w:id="105" w:author="Unknown Author" w:date="2021-07-23T11:32:39Z">
+      <w:ins w:id="135" w:author="Unknown Author" w:date="2021-07-23T11:32:39Z">
         <w:r>
           <w:rPr>
             <w:rFonts w:eastAsia="Times New Roman"/>
@@ -3800,7 +4097,7 @@
           <w:t xml:space="preserve">[EDITED] </w:t>
         </w:r>
       </w:ins>
-      <w:ins w:id="106" w:author="Unknown Author" w:date="2021-07-23T11:32:39Z">
+      <w:ins w:id="136" w:author="Unknown Author" w:date="2021-07-23T11:32:39Z">
         <w:r>
           <w:rPr>
             <w:rFonts w:eastAsia="Times New Roman"/>
@@ -3822,11 +4119,11 @@
           <w:i w:val="false"/>
           <w:iCs w:val="false"/>
           <w:color w:val="000000"/>
-          <w:ins w:id="109" w:author="Unknown Author" w:date="2021-07-23T11:32:39Z"/>
+          <w:ins w:id="139" w:author="Unknown Author" w:date="2021-07-23T11:32:39Z"/>
           <w:u w:val="none"/>
         </w:rPr>
       </w:pPr>
-      <w:ins w:id="108" w:author="Unknown Author" w:date="2021-07-23T11:32:39Z">
+      <w:ins w:id="138" w:author="Unknown Author" w:date="2021-07-23T11:32:39Z">
         <w:r>
           <w:rPr>
             <w:rFonts w:eastAsia="Times New Roman"/>
@@ -3846,12 +4143,12 @@
         <w:pStyle w:val="LOnormal1"/>
         <w:rPr>
           <w:rFonts w:eastAsia="Times New Roman"/>
-          <w:ins w:id="113" w:author="Unknown Author" w:date="2021-07-23T11:26:07Z"/>
-          <w:b/>
-          <w:b/>
-        </w:rPr>
-      </w:pPr>
-      <w:ins w:id="110" w:author="Unknown Author" w:date="2021-07-23T11:32:39Z">
+          <w:ins w:id="143" w:author="Unknown Author" w:date="2021-07-23T11:26:07Z"/>
+          <w:b/>
+          <w:b/>
+        </w:rPr>
+      </w:pPr>
+      <w:ins w:id="140" w:author="Unknown Author" w:date="2021-07-23T11:32:39Z">
         <w:r>
           <w:rPr>
             <w:rFonts w:eastAsia="Times New Roman"/>
@@ -3865,7 +4162,7 @@
           <w:t>{</w:t>
         </w:r>
       </w:ins>
-      <w:ins w:id="111" w:author="Unknown Author" w:date="2021-07-23T11:32:39Z">
+      <w:ins w:id="141" w:author="Unknown Author" w:date="2021-07-23T11:32:39Z">
         <w:r>
           <w:rPr>
             <w:rFonts w:eastAsia="Times New Roman" w:cs="Arial"/>
@@ -3883,7 +4180,7 @@
           <w:t>d.state_of_land.has_auth_lieutenant_gov_council:ifEQ(Yes):showBegin</w:t>
         </w:r>
       </w:ins>
-      <w:ins w:id="112" w:author="Unknown Author" w:date="2021-07-23T11:32:39Z">
+      <w:ins w:id="142" w:author="Unknown Author" w:date="2021-07-23T11:32:39Z">
         <w:r>
           <w:rPr>
             <w:rFonts w:eastAsia="Times New Roman"/>
@@ -3903,12 +4200,12 @@
         <w:pStyle w:val="LOnormal1"/>
         <w:rPr>
           <w:rFonts w:eastAsia="Times New Roman"/>
-          <w:ins w:id="118" w:author="Unknown Author" w:date="2021-07-23T11:26:07Z"/>
-          <w:b/>
-          <w:b/>
-        </w:rPr>
-      </w:pPr>
-      <w:ins w:id="114" w:author="Unknown Author" w:date="2021-07-23T11:26:07Z">
+          <w:ins w:id="148" w:author="Unknown Author" w:date="2021-07-23T11:26:07Z"/>
+          <w:b/>
+          <w:b/>
+        </w:rPr>
+      </w:pPr>
+      <w:ins w:id="144" w:author="Unknown Author" w:date="2021-07-23T11:26:07Z">
         <w:r>
           <w:rPr>
             <w:rFonts w:eastAsia="Times New Roman"/>
@@ -3917,7 +4214,7 @@
           <w:t>Details of the Authorization:</w:t>
         </w:r>
       </w:ins>
-      <w:ins w:id="115" w:author="Unknown Author" w:date="2021-07-23T11:26:07Z">
+      <w:ins w:id="145" w:author="Unknown Author" w:date="2021-07-23T11:26:07Z">
         <w:r>
           <w:rPr>
             <w:rFonts w:eastAsia="Times New Roman"/>
@@ -3927,7 +4224,7 @@
           <w:t xml:space="preserve">{d.edited_fields.state_of_land.authorization_details:ifEQ(true):showBegin} </w:t>
         </w:r>
       </w:ins>
-      <w:ins w:id="116" w:author="Unknown Author" w:date="2021-07-23T11:26:07Z">
+      <w:ins w:id="146" w:author="Unknown Author" w:date="2021-07-23T11:26:07Z">
         <w:r>
           <w:rPr>
             <w:rFonts w:eastAsia="Times New Roman"/>
@@ -3937,7 +4234,7 @@
           <w:t xml:space="preserve">[EDITED] </w:t>
         </w:r>
       </w:ins>
-      <w:ins w:id="117" w:author="Unknown Author" w:date="2021-07-23T11:26:07Z">
+      <w:ins w:id="147" w:author="Unknown Author" w:date="2021-07-23T11:26:07Z">
         <w:r>
           <w:rPr>
             <w:rFonts w:eastAsia="Times New Roman"/>
@@ -3955,10 +4252,10 @@
           <w:b w:val="false"/>
           <w:b w:val="false"/>
           <w:bCs w:val="false"/>
-          <w:ins w:id="121" w:author="Unknown Author" w:date="2021-07-23T11:33:01Z"/>
-        </w:rPr>
-      </w:pPr>
-      <w:ins w:id="119" w:author="Unknown Author" w:date="2021-07-23T11:26:07Z">
+          <w:ins w:id="151" w:author="Unknown Author" w:date="2021-07-23T11:33:01Z"/>
+        </w:rPr>
+      </w:pPr>
+      <w:ins w:id="149" w:author="Unknown Author" w:date="2021-07-23T11:26:07Z">
         <w:r>
           <w:rPr>
             <w:rFonts w:eastAsia="Times New Roman"/>
@@ -3968,7 +4265,7 @@
           <w:t>{d.state_of_land.authorization_details</w:t>
         </w:r>
       </w:ins>
-      <w:ins w:id="120" w:author="Unknown Author" w:date="2021-07-23T11:33:01Z">
+      <w:ins w:id="150" w:author="Unknown Author" w:date="2021-07-23T11:33:01Z">
         <w:r>
           <w:rPr>
             <w:rFonts w:eastAsia="Times New Roman"/>
@@ -3986,10 +4283,10 @@
           <w:b w:val="false"/>
           <w:b w:val="false"/>
           <w:bCs w:val="false"/>
-          <w:ins w:id="126" w:author="Unknown Author" w:date="2021-07-23T12:02:48Z"/>
-        </w:rPr>
-      </w:pPr>
-      <w:ins w:id="122" w:author="Unknown Author" w:date="2021-07-23T11:33:01Z">
+          <w:ins w:id="156" w:author="Unknown Author" w:date="2021-07-23T12:02:48Z"/>
+        </w:rPr>
+      </w:pPr>
+      <w:ins w:id="152" w:author="Unknown Author" w:date="2021-07-23T11:33:01Z">
         <w:r>
           <w:rPr>
             <w:rFonts w:eastAsia="Times New Roman"/>
@@ -4003,7 +4300,7 @@
           <w:t>{</w:t>
         </w:r>
       </w:ins>
-      <w:ins w:id="123" w:author="Unknown Author" w:date="2021-07-23T11:33:01Z">
+      <w:ins w:id="153" w:author="Unknown Author" w:date="2021-07-23T11:33:01Z">
         <w:r>
           <w:rPr>
             <w:rFonts w:eastAsia="Times New Roman" w:cs="Arial"/>
@@ -4021,7 +4318,7 @@
           <w:t>d.state_of_land.has_auth_lieutenant_gov_council:show</w:t>
         </w:r>
       </w:ins>
-      <w:ins w:id="124" w:author="Unknown Author" w:date="2021-07-23T11:33:01Z">
+      <w:ins w:id="154" w:author="Unknown Author" w:date="2021-07-23T11:33:01Z">
         <w:r>
           <w:rPr>
             <w:rFonts w:eastAsia="Times New Roman" w:cs="Arial"/>
@@ -4039,7 +4336,7 @@
           <w:t>End</w:t>
         </w:r>
       </w:ins>
-      <w:ins w:id="125" w:author="Unknown Author" w:date="2021-07-23T12:03:08Z">
+      <w:ins w:id="155" w:author="Unknown Author" w:date="2021-07-23T12:03:08Z">
         <w:r>
           <w:rPr>
             <w:rFonts w:eastAsia="Times New Roman" w:cs="Arial"/>
@@ -4067,7 +4364,7 @@
           <w:bCs w:val="false"/>
         </w:rPr>
       </w:pPr>
-      <w:ins w:id="127" w:author="Unknown Author" w:date="2021-07-23T11:34:04Z">
+      <w:ins w:id="157" w:author="Unknown Author" w:date="2021-07-23T11:34:04Z">
         <w:r>
           <w:rPr>
             <w:rFonts w:eastAsia="Times New Roman"/>
@@ -4081,7 +4378,7 @@
           <w:t>{</w:t>
         </w:r>
       </w:ins>
-      <w:ins w:id="128" w:author="Unknown Author" w:date="2021-07-23T11:34:04Z">
+      <w:ins w:id="158" w:author="Unknown Author" w:date="2021-07-23T11:34:04Z">
         <w:r>
           <w:rPr>
             <w:rFonts w:eastAsia="Times New Roman" w:cs="Arial"/>
@@ -4099,7 +4396,7 @@
           <w:t>d.state_of_land.has_activity_in_park:show</w:t>
         </w:r>
       </w:ins>
-      <w:ins w:id="129" w:author="Unknown Author" w:date="2021-07-23T11:34:04Z">
+      <w:ins w:id="159" w:author="Unknown Author" w:date="2021-07-23T11:34:04Z">
         <w:r>
           <w:rPr>
             <w:rFonts w:eastAsia="Times New Roman" w:cs="Arial"/>
@@ -4117,7 +4414,7 @@
           <w:t>End</w:t>
         </w:r>
       </w:ins>
-      <w:ins w:id="130" w:author="Unknown Author" w:date="2021-07-23T11:34:04Z">
+      <w:ins w:id="160" w:author="Unknown Author" w:date="2021-07-23T11:34:04Z">
         <w:r>
           <w:rPr>
             <w:rFonts w:eastAsia="Times New Roman"/>
@@ -4137,17 +4434,6 @@
         <w:pStyle w:val="Heading2"/>
         <w:rPr/>
       </w:pPr>
-      <w:ins w:id="131" w:author="Unknown Author" w:date="2021-07-23T12:03:27Z">
-        <w:r>
-          <w:rPr/>
-        </w:r>
-      </w:ins>
-    </w:p>
-    <w:p>
-      <w:pPr>
-        <w:pStyle w:val="Heading2"/>
-        <w:rPr/>
-      </w:pPr>
       <w:bookmarkStart w:id="8" w:name="_zbfhzcgfbind"/>
       <w:bookmarkEnd w:id="8"/>
       <w:r>
@@ -4284,7 +4570,7 @@
         </w:rPr>
         <w:t>Plan to protect the archaeological site</w:t>
       </w:r>
-      <w:ins w:id="133" w:author="Unknown Author" w:date="2021-07-23T12:19:12Z">
+      <w:ins w:id="161" w:author="Unknown Author" w:date="2021-07-23T12:19:12Z">
         <w:r>
           <w:rPr>
             <w:rFonts w:eastAsia="Times New Roman"/>
@@ -4432,7 +4718,7 @@
         </w:rPr>
         <w:t>{d.state_of_land.has_shared_info_with_fn}</w:t>
       </w:r>
-      <w:ins w:id="134" w:author="Unknown Author" w:date="2021-07-23T12:15:47Z">
+      <w:ins w:id="162" w:author="Unknown Author" w:date="2021-07-23T12:15:47Z">
         <w:r>
           <w:rPr>
             <w:rFonts w:eastAsia="Times New Roman"/>
@@ -4444,7 +4730,7 @@
           <w:t>{d.state_of_land.</w:t>
         </w:r>
       </w:ins>
-      <w:ins w:id="135" w:author="Unknown Author" w:date="2021-07-23T12:15:47Z">
+      <w:ins w:id="163" w:author="Unknown Author" w:date="2021-07-23T12:15:47Z">
         <w:r>
           <w:rPr>
             <w:rFonts w:eastAsia="Times New Roman" w:cs="Arial"/>
@@ -4460,7 +4746,7 @@
           <w:t>has_shared_info_with_fn</w:t>
         </w:r>
       </w:ins>
-      <w:ins w:id="136" w:author="Unknown Author" w:date="2021-07-23T12:15:47Z">
+      <w:ins w:id="164" w:author="Unknown Author" w:date="2021-07-23T12:15:47Z">
         <w:r>
           <w:rPr>
             <w:rFonts w:eastAsia="Times New Roman"/>
@@ -4472,7 +4758,7 @@
           <w:t>:ifEQ(</w:t>
         </w:r>
       </w:ins>
-      <w:ins w:id="137" w:author="Unknown Author" w:date="2021-07-23T12:15:47Z">
+      <w:ins w:id="165" w:author="Unknown Author" w:date="2021-07-23T12:15:47Z">
         <w:r>
           <w:rPr>
             <w:rFonts w:eastAsia="Times New Roman" w:cs="Arial"/>
@@ -4488,7 +4774,7 @@
           <w:t>Yes</w:t>
         </w:r>
       </w:ins>
-      <w:ins w:id="138" w:author="Unknown Author" w:date="2021-07-23T12:15:47Z">
+      <w:ins w:id="166" w:author="Unknown Author" w:date="2021-07-23T12:15:47Z">
         <w:r>
           <w:rPr>
             <w:rFonts w:eastAsia="Times New Roman"/>
@@ -4517,7 +4803,7 @@
         </w:rPr>
         <w:t>Describe your First Nations engagement activities</w:t>
       </w:r>
-      <w:ins w:id="139" w:author="Unknown Author" w:date="2021-07-23T12:19:06Z">
+      <w:ins w:id="167" w:author="Unknown Author" w:date="2021-07-23T12:19:06Z">
         <w:r>
           <w:rPr>
             <w:rFonts w:eastAsia="Times New Roman"/>
@@ -4623,7 +4909,7 @@
         </w:rPr>
         <w:t>{d.state_of_land.has_fn_cultural_heritage_sites_in_area}</w:t>
       </w:r>
-      <w:ins w:id="140" w:author="Unknown Author" w:date="2021-07-23T12:16:59Z">
+      <w:ins w:id="168" w:author="Unknown Author" w:date="2021-07-23T12:16:59Z">
         <w:r>
           <w:rPr>
             <w:rFonts w:eastAsia="Times New Roman"/>
@@ -4635,7 +4921,7 @@
           <w:t>{d.state_of_land.</w:t>
         </w:r>
       </w:ins>
-      <w:ins w:id="141" w:author="Unknown Author" w:date="2021-07-23T12:16:59Z">
+      <w:ins w:id="169" w:author="Unknown Author" w:date="2021-07-23T12:16:59Z">
         <w:r>
           <w:rPr>
             <w:rFonts w:eastAsia="Times New Roman" w:cs="Arial"/>
@@ -4651,7 +4937,7 @@
           <w:t>has_fn_cultural_heritage_sites_in_area</w:t>
         </w:r>
       </w:ins>
-      <w:ins w:id="142" w:author="Unknown Author" w:date="2021-07-23T12:16:59Z">
+      <w:ins w:id="170" w:author="Unknown Author" w:date="2021-07-23T12:16:59Z">
         <w:r>
           <w:rPr>
             <w:rFonts w:eastAsia="Times New Roman"/>
@@ -4663,7 +4949,7 @@
           <w:t>:ifEQ(</w:t>
         </w:r>
       </w:ins>
-      <w:ins w:id="143" w:author="Unknown Author" w:date="2021-07-23T12:16:59Z">
+      <w:ins w:id="171" w:author="Unknown Author" w:date="2021-07-23T12:16:59Z">
         <w:r>
           <w:rPr>
             <w:rFonts w:eastAsia="Times New Roman" w:cs="Arial"/>
@@ -4679,7 +4965,7 @@
           <w:t>Yes</w:t>
         </w:r>
       </w:ins>
-      <w:ins w:id="144" w:author="Unknown Author" w:date="2021-07-23T12:16:59Z">
+      <w:ins w:id="172" w:author="Unknown Author" w:date="2021-07-23T12:16:59Z">
         <w:r>
           <w:rPr>
             <w:rFonts w:eastAsia="Times New Roman"/>
@@ -4710,7 +4996,7 @@
         </w:rPr>
         <w:t>Describe any cultural heritage resources in the area</w:t>
       </w:r>
-      <w:ins w:id="145" w:author="Unknown Author" w:date="2021-07-23T12:19:08Z">
+      <w:ins w:id="173" w:author="Unknown Author" w:date="2021-07-23T12:19:08Z">
         <w:r>
           <w:rPr>
             <w:rFonts w:eastAsia="Times New Roman"/>
@@ -4759,7 +5045,7 @@
         </w:rPr>
         <w:t>{d.state_of_land.cultural_heritage_description}</w:t>
       </w:r>
-      <w:ins w:id="146" w:author="Unknown Author" w:date="2021-07-23T12:17:15Z">
+      <w:ins w:id="174" w:author="Unknown Author" w:date="2021-07-23T12:17:15Z">
         <w:r>
           <w:rPr>
             <w:rFonts w:eastAsia="Times New Roman"/>
@@ -4771,7 +5057,7 @@
           <w:t>{d.state_of_land.</w:t>
         </w:r>
       </w:ins>
-      <w:ins w:id="147" w:author="Unknown Author" w:date="2021-07-23T12:17:15Z">
+      <w:ins w:id="175" w:author="Unknown Author" w:date="2021-07-23T12:17:15Z">
         <w:r>
           <w:rPr>
             <w:rFonts w:eastAsia="Times New Roman" w:cs="Arial"/>
@@ -4787,7 +5073,7 @@
           <w:t>has_fn_cultural_heritage_sites_in_area</w:t>
         </w:r>
       </w:ins>
-      <w:ins w:id="148" w:author="Unknown Author" w:date="2021-07-23T12:17:15Z">
+      <w:ins w:id="176" w:author="Unknown Author" w:date="2021-07-23T12:17:15Z">
         <w:r>
           <w:rPr>
             <w:rFonts w:eastAsia="Times New Roman"/>
@@ -4799,7 +5085,7 @@
           <w:t>:s</w:t>
         </w:r>
       </w:ins>
-      <w:ins w:id="149" w:author="Unknown Author" w:date="2021-07-23T12:17:15Z">
+      <w:ins w:id="177" w:author="Unknown Author" w:date="2021-07-23T12:17:15Z">
         <w:r>
           <w:rPr>
             <w:rFonts w:eastAsia="Times New Roman"/>
@@ -4811,7 +5097,7 @@
           <w:t>howEnd</w:t>
         </w:r>
       </w:ins>
-      <w:ins w:id="150" w:author="Unknown Author" w:date="2021-07-23T12:17:15Z">
+      <w:ins w:id="178" w:author="Unknown Author" w:date="2021-07-23T12:17:15Z">
         <w:r>
           <w:rPr>
             <w:rFonts w:eastAsia="Times New Roman"/>
@@ -4831,7 +5117,7 @@
           <w:rFonts w:eastAsia="Times New Roman"/>
         </w:rPr>
       </w:pPr>
-      <w:ins w:id="151" w:author="Unknown Author" w:date="2021-07-23T12:16:07Z">
+      <w:ins w:id="179" w:author="Unknown Author" w:date="2021-07-23T12:16:07Z">
         <w:r>
           <w:rPr>
             <w:rFonts w:eastAsia="Times New Roman"/>
@@ -4843,7 +5129,7 @@
           <w:t>{d.state_of_land.</w:t>
         </w:r>
       </w:ins>
-      <w:ins w:id="152" w:author="Unknown Author" w:date="2021-07-23T12:16:07Z">
+      <w:ins w:id="180" w:author="Unknown Author" w:date="2021-07-23T12:16:07Z">
         <w:r>
           <w:rPr>
             <w:rFonts w:eastAsia="Times New Roman" w:cs="Arial"/>
@@ -4859,7 +5145,7 @@
           <w:t>has_shared_info_with_fn</w:t>
         </w:r>
       </w:ins>
-      <w:ins w:id="153" w:author="Unknown Author" w:date="2021-07-23T12:16:07Z">
+      <w:ins w:id="181" w:author="Unknown Author" w:date="2021-07-23T12:16:07Z">
         <w:r>
           <w:rPr>
             <w:rFonts w:eastAsia="Times New Roman"/>
@@ -4871,7 +5157,7 @@
           <w:t>:show</w:t>
         </w:r>
       </w:ins>
-      <w:ins w:id="154" w:author="Unknown Author" w:date="2021-07-23T12:16:07Z">
+      <w:ins w:id="182" w:author="Unknown Author" w:date="2021-07-23T12:16:07Z">
         <w:r>
           <w:rPr>
             <w:rFonts w:eastAsia="Times New Roman"/>
@@ -4883,7 +5169,7 @@
           <w:t>End</w:t>
         </w:r>
       </w:ins>
-      <w:ins w:id="155" w:author="Unknown Author" w:date="2021-07-23T12:16:07Z">
+      <w:ins w:id="183" w:author="Unknown Author" w:date="2021-07-23T12:16:07Z">
         <w:r>
           <w:rPr>
             <w:rFonts w:eastAsia="Times New Roman"/>
@@ -4943,11 +5229,14 @@
           <w:rFonts w:eastAsia="Times New Roman"/>
         </w:rPr>
       </w:pPr>
-      <w:r>
-        <w:rPr>
-          <w:rFonts w:eastAsia="Times New Roman"/>
-        </w:rPr>
-      </w:r>
+      <w:ins w:id="184" w:author="Unknown Author" w:date="2021-07-28T08:49:04Z">
+        <w:r>
+          <w:rPr>
+            <w:rFonts w:eastAsia="Times New Roman"/>
+          </w:rPr>
+          <w:t>Activities</w:t>
+        </w:r>
+      </w:ins>
     </w:p>
     <w:tbl>
       <w:tblPr>
@@ -4992,14 +5281,17 @@
                 <w:rFonts w:eastAsia="Times New Roman"/>
                 <w:b/>
                 <w:b/>
+                <w:del w:id="186" w:author="Unknown Author" w:date="2021-07-28T08:49:01Z"/>
               </w:rPr>
             </w:pPr>
-            <w:r>
-              <w:rPr>
-                <w:rFonts w:eastAsia="Times New Roman"/>
-                <w:b/>
-              </w:rPr>
-            </w:r>
+            <w:del w:id="185" w:author="Unknown Author" w:date="2021-07-28T08:49:01Z">
+              <w:r>
+                <w:rPr>
+                  <w:rFonts w:eastAsia="Times New Roman"/>
+                  <w:b/>
+                </w:rPr>
+              </w:r>
+            </w:del>
           </w:p>
           <w:p>
             <w:pPr>
@@ -5574,7 +5866,7 @@
         </w:rPr>
         <w:t>Describe the changes and reference the locations needed on the map later</w:t>
       </w:r>
-      <w:ins w:id="156" w:author="Unknown Author" w:date="2021-07-23T12:19:19Z">
+      <w:ins w:id="187" w:author="Unknown Author" w:date="2021-07-23T12:19:19Z">
         <w:r>
           <w:rPr>
             <w:rFonts w:eastAsia="Times New Roman"/>
@@ -5656,7 +5948,7 @@
         </w:rPr>
         <w:t>Proposed reclamation and timing for this specific activity</w:t>
       </w:r>
-      <w:ins w:id="157" w:author="Unknown Author" w:date="2021-07-23T12:19:23Z">
+      <w:ins w:id="188" w:author="Unknown Author" w:date="2021-07-23T12:19:23Z">
         <w:r>
           <w:rPr>
             <w:rFonts w:eastAsia="Times New Roman"/>
@@ -5720,7 +6012,7 @@
         </w:rPr>
         <w:t>Estimated Cost of reclamation activities described above</w:t>
       </w:r>
-      <w:ins w:id="158" w:author="Unknown Author" w:date="2021-07-23T12:19:25Z">
+      <w:ins w:id="189" w:author="Unknown Author" w:date="2021-07-23T12:19:25Z">
         <w:r>
           <w:rPr>
             <w:rFonts w:eastAsia="Times New Roman"/>
@@ -6630,7 +6922,39 @@
           <w:kern w:val="0"/>
           <w:lang w:val="en" w:eastAsia="zh-CN" w:bidi="hi-IN"/>
         </w:rPr>
-        <w:t>Undergound Exploration including Underground Bulk Sampling</w:t>
+        <w:t>Underg</w:t>
+      </w:r>
+      <w:ins w:id="190" w:author="Unknown Author" w:date="2021-07-28T09:27:37Z">
+        <w:r>
+          <w:rPr>
+            <w:rFonts w:eastAsia="Arial" w:cs="Arial"/>
+            <w:b w:val="false"/>
+            <w:bCs w:val="false"/>
+            <w:i w:val="false"/>
+            <w:caps w:val="false"/>
+            <w:smallCaps w:val="false"/>
+            <w:color w:val="202124"/>
+            <w:spacing w:val="0"/>
+            <w:kern w:val="0"/>
+            <w:lang w:val="en" w:eastAsia="zh-CN" w:bidi="hi-IN"/>
+          </w:rPr>
+          <w:t>r</w:t>
+        </w:r>
+      </w:ins>
+      <w:r>
+        <w:rPr>
+          <w:rFonts w:eastAsia="Arial" w:cs="Arial"/>
+          <w:b w:val="false"/>
+          <w:bCs w:val="false"/>
+          <w:i w:val="false"/>
+          <w:caps w:val="false"/>
+          <w:smallCaps w:val="false"/>
+          <w:color w:val="202124"/>
+          <w:spacing w:val="0"/>
+          <w:kern w:val="0"/>
+          <w:lang w:val="en" w:eastAsia="zh-CN" w:bidi="hi-IN"/>
+        </w:rPr>
+        <w:t>ound Exploration including Underground Bulk Sampling</w:t>
       </w:r>
       <w:r>
         <w:rPr>
@@ -7203,7 +7527,7 @@
         </w:rPr>
         <w:t>Expiry Date</w:t>
       </w:r>
-      <w:ins w:id="159" w:author="Unknown Author" w:date="2021-07-23T12:19:37Z">
+      <w:ins w:id="191" w:author="Unknown Author" w:date="2021-07-23T12:19:37Z">
         <w:r>
           <w:rPr>
             <w:rFonts w:eastAsia="Times New Roman"/>
@@ -7269,7 +7593,7 @@
         </w:rPr>
         <w:t>Permit Number</w:t>
       </w:r>
-      <w:ins w:id="160" w:author="Unknown Author" w:date="2021-07-23T12:19:39Z">
+      <w:ins w:id="192" w:author="Unknown Author" w:date="2021-07-23T12:19:39Z">
         <w:r>
           <w:rPr>
             <w:rFonts w:eastAsia="Times New Roman"/>
@@ -9690,7 +10014,7 @@
         </w:rPr>
         <w:t>Volume of fuel stored</w:t>
       </w:r>
-      <w:ins w:id="161" w:author="Unknown Author" w:date="2021-07-23T12:19:50Z">
+      <w:ins w:id="193" w:author="Unknown Author" w:date="2021-07-23T12:19:50Z">
         <w:r>
           <w:rPr>
             <w:rFonts w:eastAsia="Times New Roman"/>
@@ -9754,7 +10078,7 @@
         </w:rPr>
         <w:t>Storage Method</w:t>
       </w:r>
-      <w:ins w:id="162" w:author="Unknown Author" w:date="2021-07-23T12:19:52Z">
+      <w:ins w:id="194" w:author="Unknown Author" w:date="2021-07-23T12:19:52Z">
         <w:r>
           <w:rPr>
             <w:rFonts w:eastAsia="Times New Roman"/>
@@ -9875,7 +10199,7 @@
         </w:rPr>
         <w:t>Proposed reclamation and timing for this specific activity</w:t>
       </w:r>
-      <w:ins w:id="163" w:author="Unknown Author" w:date="2021-07-23T12:20:02Z">
+      <w:ins w:id="195" w:author="Unknown Author" w:date="2021-07-23T12:20:02Z">
         <w:r>
           <w:rPr>
             <w:rFonts w:eastAsia="Times New Roman"/>
@@ -9939,7 +10263,7 @@
         </w:rPr>
         <w:t>Estimated Cost of reclamation activities described above</w:t>
       </w:r>
-      <w:ins w:id="164" w:author="Unknown Author" w:date="2021-07-23T12:20:03Z">
+      <w:ins w:id="196" w:author="Unknown Author" w:date="2021-07-23T12:20:03Z">
         <w:r>
           <w:rPr>
             <w:rFonts w:eastAsia="Times New Roman"/>
@@ -10457,7 +10781,7 @@
         </w:rPr>
         <w:t>Proposed reclamation and timing for this specific activity</w:t>
       </w:r>
-      <w:ins w:id="165" w:author="Unknown Author" w:date="2021-07-23T12:20:07Z">
+      <w:ins w:id="197" w:author="Unknown Author" w:date="2021-07-23T12:20:07Z">
         <w:r>
           <w:rPr>
             <w:rFonts w:eastAsia="Times New Roman"/>
@@ -10519,7 +10843,7 @@
         </w:rPr>
         <w:t>Estimated Cost of reclamation activities described above</w:t>
       </w:r>
-      <w:ins w:id="166" w:author="Unknown Author" w:date="2021-07-23T12:20:09Z">
+      <w:ins w:id="198" w:author="Unknown Author" w:date="2021-07-23T12:20:09Z">
         <w:r>
           <w:rPr>
             <w:rFonts w:eastAsia="Times New Roman"/>
@@ -11115,7 +11439,7 @@
         </w:rPr>
         <w:t>The drilling program will be</w:t>
       </w:r>
-      <w:ins w:id="167" w:author="Unknown Author" w:date="2021-07-23T12:20:13Z">
+      <w:ins w:id="199" w:author="Unknown Author" w:date="2021-07-23T12:20:13Z">
         <w:r>
           <w:rPr>
             <w:rFonts w:eastAsia="Times New Roman"/>
@@ -11201,7 +11525,7 @@
         </w:rPr>
         <w:t>Describe the location of the Core Storage</w:t>
       </w:r>
-      <w:ins w:id="168" w:author="Unknown Author" w:date="2021-07-23T12:20:17Z">
+      <w:ins w:id="200" w:author="Unknown Author" w:date="2021-07-23T12:20:17Z">
         <w:r>
           <w:rPr>
             <w:rFonts w:eastAsia="Times New Roman" w:cs="Arial"/>
@@ -11271,7 +11595,7 @@
         </w:rPr>
         <w:t>Proposed reclamation and timing for this specific activity</w:t>
       </w:r>
-      <w:ins w:id="169" w:author="Unknown Author" w:date="2021-07-23T12:20:19Z">
+      <w:ins w:id="201" w:author="Unknown Author" w:date="2021-07-23T12:20:19Z">
         <w:r>
           <w:rPr>
             <w:rFonts w:eastAsia="Times New Roman"/>
@@ -11336,7 +11660,7 @@
         </w:rPr>
         <w:t>Estimated Cost of reclamation activities described above</w:t>
       </w:r>
-      <w:ins w:id="170" w:author="Unknown Author" w:date="2021-07-23T12:20:21Z">
+      <w:ins w:id="202" w:author="Unknown Author" w:date="2021-07-23T12:20:21Z">
         <w:r>
           <w:rPr>
             <w:rFonts w:eastAsia="Times New Roman"/>
@@ -12301,7 +12625,7 @@
         </w:rPr>
         <w:t>Proposed reclamation and timing for this specific activity</w:t>
       </w:r>
-      <w:ins w:id="171" w:author="Unknown Author" w:date="2021-07-23T12:20:25Z">
+      <w:ins w:id="203" w:author="Unknown Author" w:date="2021-07-23T12:20:25Z">
         <w:r>
           <w:rPr>
             <w:rFonts w:eastAsia="Times New Roman"/>
@@ -12365,7 +12689,7 @@
         </w:rPr>
         <w:t>Estimated Cost of reclamation activities described above</w:t>
       </w:r>
-      <w:ins w:id="172" w:author="Unknown Author" w:date="2021-07-23T12:20:28Z">
+      <w:ins w:id="204" w:author="Unknown Author" w:date="2021-07-23T12:20:28Z">
         <w:r>
           <w:rPr>
             <w:rFonts w:eastAsia="Times New Roman"/>
@@ -12495,7 +12819,7 @@
         </w:rPr>
         <w:t>Describe the wastewater treatment facility (settling pond design, recycling, distance from creek, etc.)</w:t>
       </w:r>
-      <w:ins w:id="173" w:author="Unknown Author" w:date="2021-07-23T12:20:31Z">
+      <w:ins w:id="205" w:author="Unknown Author" w:date="2021-07-23T12:20:31Z">
         <w:r>
           <w:rPr>
             <w:rFonts w:eastAsia="Times New Roman"/>
@@ -13387,7 +13711,7 @@
         </w:rPr>
         <w:t>Disposal of fines from cleanout (i.e. use as a subsoil material)</w:t>
       </w:r>
-      <w:ins w:id="174" w:author="Unknown Author" w:date="2021-07-23T12:20:35Z">
+      <w:ins w:id="206" w:author="Unknown Author" w:date="2021-07-23T12:20:35Z">
         <w:r>
           <w:rPr>
             <w:rFonts w:eastAsia="Times New Roman"/>
@@ -13453,7 +13777,7 @@
         </w:rPr>
         <w:t>Water from ponds will be</w:t>
       </w:r>
-      <w:ins w:id="175" w:author="Unknown Author" w:date="2021-07-23T12:20:37Z">
+      <w:ins w:id="207" w:author="Unknown Author" w:date="2021-07-23T12:20:37Z">
         <w:r>
           <w:rPr>
             <w:rFonts w:eastAsia="Times New Roman"/>
@@ -13618,6 +13942,49 @@
         </w:rPr>
         <w:t xml:space="preserve"> {d.edited_fields.settling_pond.is_ponds_discharged:showEnd} </w:t>
       </w:r>
+      <w:ins w:id="208" w:author="Unknown Author" w:date="2021-07-27T17:16:06Z">
+        <w:r>
+          <w:rPr>
+            <w:rFonts w:eastAsia="Times New Roman"/>
+            <w:b/>
+            <w:i/>
+            <w:color w:val="FF0000"/>
+            <w:highlight w:val="white"/>
+            <w:u w:val="single"/>
+          </w:rPr>
+          <w:t>{d.</w:t>
+        </w:r>
+      </w:ins>
+      <w:ins w:id="209" w:author="Unknown Author" w:date="2021-07-27T17:16:06Z">
+        <w:r>
+          <w:rPr>
+            <w:rFonts w:eastAsia="Times New Roman" w:cs="Arial"/>
+            <w:b/>
+            <w:i/>
+            <w:color w:val="FF0000"/>
+            <w:kern w:val="0"/>
+            <w:sz w:val="22"/>
+            <w:szCs w:val="22"/>
+            <w:highlight w:val="white"/>
+            <w:u w:val="single"/>
+            <w:lang w:val="en" w:eastAsia="zh-CN" w:bidi="hi-IN"/>
+          </w:rPr>
+          <w:t>settling_pond.is_ponds_discharged</w:t>
+        </w:r>
+      </w:ins>
+      <w:ins w:id="210" w:author="Unknown Author" w:date="2021-07-27T17:16:06Z">
+        <w:r>
+          <w:rPr>
+            <w:rFonts w:eastAsia="Times New Roman"/>
+            <w:b/>
+            <w:i/>
+            <w:color w:val="FF0000"/>
+            <w:highlight w:val="white"/>
+            <w:u w:val="single"/>
+          </w:rPr>
+          <w:t>:ifEQ(Yes):showBegin}</w:t>
+        </w:r>
+      </w:ins>
     </w:p>
     <w:p>
       <w:pPr>
@@ -13665,7 +14032,7 @@
         </w:rPr>
         <w:t>Describe the type of sediment control structures</w:t>
       </w:r>
-      <w:ins w:id="176" w:author="Unknown Author" w:date="2021-07-23T12:20:42Z">
+      <w:ins w:id="211" w:author="Unknown Author" w:date="2021-07-23T12:20:42Z">
         <w:r>
           <w:rPr>
             <w:rFonts w:eastAsia="Times New Roman" w:cs="Arial"/>
@@ -13735,7 +14102,7 @@
         </w:rPr>
         <w:t>Describe the type and construction of the decant structure</w:t>
       </w:r>
-      <w:ins w:id="177" w:author="Unknown Author" w:date="2021-07-23T12:20:44Z">
+      <w:ins w:id="212" w:author="Unknown Author" w:date="2021-07-23T12:20:44Z">
         <w:r>
           <w:rPr>
             <w:rFonts w:eastAsia="Times New Roman"/>
@@ -13805,7 +14172,7 @@
         </w:rPr>
         <w:t>Describe the area into which the water is discharged</w:t>
       </w:r>
-      <w:ins w:id="178" w:author="Unknown Author" w:date="2021-07-23T12:20:47Z">
+      <w:ins w:id="213" w:author="Unknown Author" w:date="2021-07-23T12:20:47Z">
         <w:r>
           <w:rPr>
             <w:rFonts w:eastAsia="Times New Roman" w:cs="Arial"/>
@@ -13875,7 +14242,7 @@
         </w:rPr>
         <w:t>Describe spillway design</w:t>
       </w:r>
-      <w:ins w:id="179" w:author="Unknown Author" w:date="2021-07-23T12:20:48Z">
+      <w:ins w:id="214" w:author="Unknown Author" w:date="2021-07-23T12:20:48Z">
         <w:r>
           <w:rPr>
             <w:rFonts w:eastAsia="Times New Roman"/>
@@ -13939,6 +14306,75 @@
         </w:rPr>
         <w:t>_description}</w:t>
       </w:r>
+      <w:ins w:id="215" w:author="Unknown Author" w:date="2021-07-27T17:16:26Z">
+        <w:r>
+          <w:rPr>
+            <w:rFonts w:eastAsia="Times New Roman"/>
+            <w:b/>
+            <w:i/>
+            <w:color w:val="FF0000"/>
+            <w:highlight w:val="white"/>
+            <w:u w:val="single"/>
+          </w:rPr>
+          <w:t>{d.</w:t>
+        </w:r>
+      </w:ins>
+      <w:ins w:id="216" w:author="Unknown Author" w:date="2021-07-27T17:16:26Z">
+        <w:r>
+          <w:rPr>
+            <w:rFonts w:eastAsia="Times New Roman" w:cs="Arial"/>
+            <w:b/>
+            <w:i/>
+            <w:color w:val="FF0000"/>
+            <w:kern w:val="0"/>
+            <w:sz w:val="22"/>
+            <w:szCs w:val="22"/>
+            <w:highlight w:val="white"/>
+            <w:u w:val="single"/>
+            <w:lang w:val="en" w:eastAsia="zh-CN" w:bidi="hi-IN"/>
+          </w:rPr>
+          <w:t>settling_pond.is_ponds_discharged</w:t>
+        </w:r>
+      </w:ins>
+      <w:ins w:id="217" w:author="Unknown Author" w:date="2021-07-27T17:16:26Z">
+        <w:r>
+          <w:rPr>
+            <w:rFonts w:eastAsia="Times New Roman"/>
+            <w:b/>
+            <w:i/>
+            <w:color w:val="FF0000"/>
+            <w:highlight w:val="white"/>
+            <w:u w:val="single"/>
+          </w:rPr>
+          <w:t>:show</w:t>
+        </w:r>
+      </w:ins>
+      <w:ins w:id="218" w:author="Unknown Author" w:date="2021-07-27T17:16:26Z">
+        <w:r>
+          <w:rPr>
+            <w:rFonts w:eastAsia="Times New Roman"/>
+            <w:b/>
+            <w:i/>
+            <w:color w:val="FF0000"/>
+            <w:highlight w:val="white"/>
+            <w:u w:val="single"/>
+          </w:rPr>
+          <w:t>End</w:t>
+        </w:r>
+      </w:ins>
+      <w:ins w:id="219" w:author="Unknown Author" w:date="2021-07-27T17:16:26Z">
+        <w:r>
+          <w:rPr>
+            <w:rFonts w:eastAsia="Times New Roman"/>
+            <w:b/>
+            <w:i/>
+            <w:color w:val="FF0000"/>
+            <w:highlight w:val="white"/>
+            <w:u w:val="single"/>
+          </w:rPr>
+          <w:t>}</w:t>
+        </w:r>
+      </w:ins>
     </w:p>
     <w:p>
       <w:pPr>
@@ -13971,7 +14407,7 @@
         </w:rPr>
         <w:t>Proposed reclamation and timing for this specific activity</w:t>
       </w:r>
-      <w:ins w:id="180" w:author="Unknown Author" w:date="2021-07-23T12:20:51Z">
+      <w:ins w:id="220" w:author="Unknown Author" w:date="2021-07-23T12:20:51Z">
         <w:r>
           <w:rPr>
             <w:rFonts w:eastAsia="Times New Roman"/>
@@ -14036,7 +14472,7 @@
         </w:rPr>
         <w:t>Estimated Cost of reclamation activities described above</w:t>
       </w:r>
-      <w:ins w:id="181" w:author="Unknown Author" w:date="2021-07-23T12:20:53Z">
+      <w:ins w:id="221" w:author="Unknown Author" w:date="2021-07-23T12:20:53Z">
         <w:r>
           <w:rPr>
             <w:rFonts w:eastAsia="Times New Roman"/>
@@ -14632,7 +15068,7 @@
         </w:rPr>
         <w:t>Describe handling and on-site processing methods</w:t>
       </w:r>
-      <w:ins w:id="182" w:author="Unknown Author" w:date="2021-07-23T12:20:57Z">
+      <w:ins w:id="222" w:author="Unknown Author" w:date="2021-07-23T12:20:57Z">
         <w:r>
           <w:rPr>
             <w:rFonts w:eastAsia="Times New Roman" w:cs="Arial"/>
@@ -14807,7 +15243,7 @@
         </w:rPr>
         <w:t>If the material has potential for spontaneous combustion, give details of separate handling</w:t>
       </w:r>
-      <w:ins w:id="183" w:author="Unknown Author" w:date="2021-07-23T12:21:01Z">
+      <w:ins w:id="223" w:author="Unknown Author" w:date="2021-07-23T12:21:01Z">
         <w:r>
           <w:rPr>
             <w:rFonts w:eastAsia="Times New Roman"/>
@@ -14871,7 +15307,7 @@
         </w:rPr>
         <w:t>Surface water drainage and mitigation strategies</w:t>
       </w:r>
-      <w:ins w:id="184" w:author="Unknown Author" w:date="2021-07-23T12:21:03Z">
+      <w:ins w:id="224" w:author="Unknown Author" w:date="2021-07-23T12:21:03Z">
         <w:r>
           <w:rPr>
             <w:rFonts w:eastAsia="Times New Roman"/>
@@ -14936,7 +15372,7 @@
         </w:rPr>
         <w:t>Proposed reclamation and timing for this specific activity</w:t>
       </w:r>
-      <w:ins w:id="185" w:author="Unknown Author" w:date="2021-07-23T12:21:05Z">
+      <w:ins w:id="225" w:author="Unknown Author" w:date="2021-07-23T12:21:05Z">
         <w:r>
           <w:rPr>
             <w:rFonts w:eastAsia="Times New Roman"/>
@@ -15001,7 +15437,7 @@
         </w:rPr>
         <w:t>Estimated Cost of reclamation activities described above</w:t>
       </w:r>
-      <w:ins w:id="186" w:author="Unknown Author" w:date="2021-07-23T12:21:08Z">
+      <w:ins w:id="226" w:author="Unknown Author" w:date="2021-07-23T12:21:08Z">
         <w:r>
           <w:rPr>
             <w:rFonts w:eastAsia="Times New Roman"/>
@@ -15131,7 +15567,7 @@
         </w:rPr>
         <w:t>Proposed Activities</w:t>
       </w:r>
-      <w:ins w:id="187" w:author="Unknown Author" w:date="2021-07-23T12:21:11Z">
+      <w:ins w:id="227" w:author="Unknown Author" w:date="2021-07-23T12:21:11Z">
         <w:r>
           <w:rPr>
             <w:rFonts w:eastAsia="Times New Roman"/>
@@ -16183,12 +16619,12 @@
         <w:tblLook w:val="0600" w:noVBand="1" w:noHBand="1" w:lastColumn="0" w:firstColumn="0" w:lastRow="0" w:firstRow="0"/>
       </w:tblPr>
       <w:tblGrid>
-        <w:gridCol w:w="1331"/>
-        <w:gridCol w:w="1038"/>
-        <w:gridCol w:w="1110"/>
+        <w:gridCol w:w="1418"/>
+        <w:gridCol w:w="1080"/>
+        <w:gridCol w:w="1135"/>
         <w:gridCol w:w="960"/>
-        <w:gridCol w:w="1113"/>
-        <w:gridCol w:w="1110"/>
+        <w:gridCol w:w="1080"/>
+        <w:gridCol w:w="989"/>
         <w:gridCol w:w="1107"/>
         <w:gridCol w:w="1215"/>
         <w:gridCol w:w="1815"/>
@@ -16199,7 +16635,7 @@
         </w:trPr>
         <w:tc>
           <w:tcPr>
-            <w:tcW w:w="1331" w:type="dxa"/>
+            <w:tcW w:w="1418" w:type="dxa"/>
             <w:tcBorders>
               <w:top w:val="single" w:sz="8" w:space="0" w:color="000000"/>
               <w:left w:val="single" w:sz="8" w:space="0" w:color="000000"/>
@@ -16231,7 +16667,7 @@
         </w:tc>
         <w:tc>
           <w:tcPr>
-            <w:tcW w:w="1038" w:type="dxa"/>
+            <w:tcW w:w="1080" w:type="dxa"/>
             <w:tcBorders>
               <w:top w:val="single" w:sz="8" w:space="0" w:color="000000"/>
               <w:left w:val="single" w:sz="8" w:space="0" w:color="000000"/>
@@ -16263,7 +16699,7 @@
         </w:tc>
         <w:tc>
           <w:tcPr>
-            <w:tcW w:w="1110" w:type="dxa"/>
+            <w:tcW w:w="1135" w:type="dxa"/>
             <w:tcBorders>
               <w:top w:val="single" w:sz="8" w:space="0" w:color="000000"/>
               <w:left w:val="single" w:sz="8" w:space="0" w:color="000000"/>
@@ -16327,7 +16763,7 @@
         </w:tc>
         <w:tc>
           <w:tcPr>
-            <w:tcW w:w="1113" w:type="dxa"/>
+            <w:tcW w:w="1080" w:type="dxa"/>
             <w:tcBorders>
               <w:top w:val="single" w:sz="8" w:space="0" w:color="000000"/>
               <w:left w:val="single" w:sz="8" w:space="0" w:color="000000"/>
@@ -16359,7 +16795,7 @@
         </w:tc>
         <w:tc>
           <w:tcPr>
-            <w:tcW w:w="1110" w:type="dxa"/>
+            <w:tcW w:w="989" w:type="dxa"/>
             <w:tcBorders>
               <w:top w:val="single" w:sz="8" w:space="0" w:color="000000"/>
               <w:left w:val="single" w:sz="8" w:space="0" w:color="000000"/>
@@ -16505,7 +16941,7 @@
         <w:trPr/>
         <w:tc>
           <w:tcPr>
-            <w:tcW w:w="1331" w:type="dxa"/>
+            <w:tcW w:w="1418" w:type="dxa"/>
             <w:tcBorders>
               <w:top w:val="single" w:sz="8" w:space="0" w:color="000000"/>
               <w:left w:val="single" w:sz="8" w:space="0" w:color="000000"/>
@@ -16533,7 +16969,7 @@
         </w:tc>
         <w:tc>
           <w:tcPr>
-            <w:tcW w:w="1038" w:type="dxa"/>
+            <w:tcW w:w="1080" w:type="dxa"/>
             <w:tcBorders>
               <w:top w:val="single" w:sz="8" w:space="0" w:color="000000"/>
               <w:left w:val="single" w:sz="8" w:space="0" w:color="000000"/>
@@ -16561,7 +16997,7 @@
         </w:tc>
         <w:tc>
           <w:tcPr>
-            <w:tcW w:w="1110" w:type="dxa"/>
+            <w:tcW w:w="1135" w:type="dxa"/>
             <w:tcBorders>
               <w:top w:val="single" w:sz="8" w:space="0" w:color="000000"/>
               <w:left w:val="single" w:sz="8" w:space="0" w:color="000000"/>
@@ -16613,11 +17049,19 @@
               </w:rPr>
               <w:t>{d.underground_exploration.details[i].incline}</w:t>
             </w:r>
+            <w:ins w:id="228" w:author="Unknown Author" w:date="2021-07-28T08:35:23Z">
+              <w:r>
+                <w:rPr>
+                  <w:rFonts w:eastAsia="Times New Roman"/>
+                </w:rPr>
+                <w:t>{d.underground_exploration.details[i].incline_unit_type_code}</w:t>
+              </w:r>
+            </w:ins>
           </w:p>
         </w:tc>
         <w:tc>
           <w:tcPr>
-            <w:tcW w:w="1113" w:type="dxa"/>
+            <w:tcW w:w="1080" w:type="dxa"/>
             <w:tcBorders>
               <w:top w:val="single" w:sz="8" w:space="0" w:color="000000"/>
               <w:left w:val="single" w:sz="8" w:space="0" w:color="000000"/>
@@ -16645,7 +17089,7 @@
         </w:tc>
         <w:tc>
           <w:tcPr>
-            <w:tcW w:w="1110" w:type="dxa"/>
+            <w:tcW w:w="989" w:type="dxa"/>
             <w:tcBorders>
               <w:top w:val="single" w:sz="8" w:space="0" w:color="000000"/>
               <w:left w:val="single" w:sz="8" w:space="0" w:color="000000"/>
@@ -16760,7 +17204,7 @@
         <w:trPr/>
         <w:tc>
           <w:tcPr>
-            <w:tcW w:w="1331" w:type="dxa"/>
+            <w:tcW w:w="1418" w:type="dxa"/>
             <w:tcBorders>
               <w:top w:val="single" w:sz="8" w:space="0" w:color="000000"/>
               <w:left w:val="single" w:sz="8" w:space="0" w:color="000000"/>
@@ -16788,7 +17232,7 @@
         </w:tc>
         <w:tc>
           <w:tcPr>
-            <w:tcW w:w="1038" w:type="dxa"/>
+            <w:tcW w:w="1080" w:type="dxa"/>
             <w:tcBorders>
               <w:top w:val="single" w:sz="8" w:space="0" w:color="000000"/>
               <w:left w:val="single" w:sz="8" w:space="0" w:color="000000"/>
@@ -16816,7 +17260,7 @@
         </w:tc>
         <w:tc>
           <w:tcPr>
-            <w:tcW w:w="1110" w:type="dxa"/>
+            <w:tcW w:w="1135" w:type="dxa"/>
             <w:tcBorders>
               <w:top w:val="single" w:sz="8" w:space="0" w:color="000000"/>
               <w:left w:val="single" w:sz="8" w:space="0" w:color="000000"/>
@@ -16868,11 +17312,19 @@
               </w:rPr>
               <w:t>{d.underground_exploration.details[i+1].incline}</w:t>
             </w:r>
+            <w:ins w:id="229" w:author="Unknown Author" w:date="2021-07-28T08:35:05Z">
+              <w:r>
+                <w:rPr>
+                  <w:rFonts w:eastAsia="Times New Roman"/>
+                </w:rPr>
+                <w:t>{d.underground_exploration.details[i+1].incline_unit_type_code}</w:t>
+              </w:r>
+            </w:ins>
           </w:p>
         </w:tc>
         <w:tc>
           <w:tcPr>
-            <w:tcW w:w="1113" w:type="dxa"/>
+            <w:tcW w:w="1080" w:type="dxa"/>
             <w:tcBorders>
               <w:top w:val="single" w:sz="8" w:space="0" w:color="000000"/>
               <w:left w:val="single" w:sz="8" w:space="0" w:color="000000"/>
@@ -16900,7 +17352,7 @@
         </w:tc>
         <w:tc>
           <w:tcPr>
-            <w:tcW w:w="1110" w:type="dxa"/>
+            <w:tcW w:w="989" w:type="dxa"/>
             <w:tcBorders>
               <w:top w:val="single" w:sz="8" w:space="0" w:color="000000"/>
               <w:left w:val="single" w:sz="8" w:space="0" w:color="000000"/>
@@ -17099,7 +17551,7 @@
         </w:rPr>
         <w:t>Total Ore</w:t>
       </w:r>
-      <w:ins w:id="188" w:author="Unknown Author" w:date="2021-07-23T12:21:19Z">
+      <w:ins w:id="230" w:author="Unknown Author" w:date="2021-07-23T12:21:19Z">
         <w:r>
           <w:rPr>
             <w:rFonts w:eastAsia="Times New Roman"/>
@@ -17179,7 +17631,7 @@
         </w:rPr>
         <w:t>Total Waste</w:t>
       </w:r>
-      <w:ins w:id="189" w:author="Unknown Author" w:date="2021-07-23T12:21:20Z">
+      <w:ins w:id="231" w:author="Unknown Author" w:date="2021-07-23T12:21:20Z">
         <w:r>
           <w:rPr>
             <w:rFonts w:eastAsia="Times New Roman"/>
@@ -17273,7 +17725,7 @@
         </w:rPr>
         <w:t>Total Ore</w:t>
       </w:r>
-      <w:ins w:id="190" w:author="Unknown Author" w:date="2021-07-23T12:21:22Z">
+      <w:ins w:id="232" w:author="Unknown Author" w:date="2021-07-23T12:21:22Z">
         <w:r>
           <w:rPr>
             <w:rFonts w:eastAsia="Times New Roman"/>
@@ -17353,7 +17805,7 @@
         </w:rPr>
         <w:t>Total Waste</w:t>
       </w:r>
-      <w:ins w:id="191" w:author="Unknown Author" w:date="2021-07-23T12:21:24Z">
+      <w:ins w:id="233" w:author="Unknown Author" w:date="2021-07-23T12:21:24Z">
         <w:r>
           <w:rPr>
             <w:rFonts w:eastAsia="Times New Roman"/>
@@ -17446,7 +17898,7 @@
         </w:rPr>
         <w:t>Proposed reclamation and timing for this specific activity</w:t>
       </w:r>
-      <w:ins w:id="192" w:author="Unknown Author" w:date="2021-07-23T12:21:29Z">
+      <w:ins w:id="234" w:author="Unknown Author" w:date="2021-07-23T12:21:29Z">
         <w:r>
           <w:rPr>
             <w:rFonts w:eastAsia="Times New Roman"/>
@@ -17510,7 +17962,7 @@
         </w:rPr>
         <w:t>Estimated Cost of reclamation activities described above</w:t>
       </w:r>
-      <w:ins w:id="193" w:author="Unknown Author" w:date="2021-07-23T12:21:30Z">
+      <w:ins w:id="235" w:author="Unknown Author" w:date="2021-07-23T12:21:30Z">
         <w:r>
           <w:rPr>
             <w:rFonts w:eastAsia="Times New Roman"/>
@@ -17664,7 +18116,7 @@
         </w:rPr>
         <w:t>Average Depth of Overburden</w:t>
       </w:r>
-      <w:ins w:id="194" w:author="Unknown Author" w:date="2021-07-23T12:21:33Z">
+      <w:ins w:id="236" w:author="Unknown Author" w:date="2021-07-23T12:21:33Z">
         <w:r>
           <w:rPr>
             <w:rFonts w:eastAsia="Times New Roman"/>
@@ -17744,7 +18196,7 @@
         </w:rPr>
         <w:t>Average Depth of topsoil</w:t>
       </w:r>
-      <w:ins w:id="195" w:author="Unknown Author" w:date="2021-07-23T12:21:35Z">
+      <w:ins w:id="237" w:author="Unknown Author" w:date="2021-07-23T12:21:35Z">
         <w:r>
           <w:rPr>
             <w:rFonts w:eastAsia="Times New Roman"/>
@@ -17956,7 +18408,7 @@
         </w:rPr>
         <w:t>Permit Application Number</w:t>
       </w:r>
-      <w:ins w:id="196" w:author="Unknown Author" w:date="2021-07-23T12:21:39Z">
+      <w:ins w:id="238" w:author="Unknown Author" w:date="2021-07-23T12:21:39Z">
         <w:r>
           <w:rPr>
             <w:rFonts w:eastAsia="Times New Roman"/>
@@ -18081,7 +18533,7 @@
         </w:rPr>
         <w:t>Official community plan for the site</w:t>
       </w:r>
-      <w:ins w:id="197" w:author="Unknown Author" w:date="2021-07-23T12:21:49Z">
+      <w:ins w:id="239" w:author="Unknown Author" w:date="2021-07-23T12:21:49Z">
         <w:r>
           <w:rPr>
             <w:rFonts w:eastAsia="Times New Roman"/>
@@ -18148,7 +18600,7 @@
         </w:rPr>
         <w:t>Current land use zoning for the site</w:t>
       </w:r>
-      <w:ins w:id="198" w:author="Unknown Author" w:date="2021-07-23T12:21:51Z">
+      <w:ins w:id="240" w:author="Unknown Author" w:date="2021-07-23T12:21:51Z">
         <w:r>
           <w:rPr>
             <w:rFonts w:eastAsia="Times New Roman"/>
@@ -18215,7 +18667,7 @@
         </w:rPr>
         <w:t>Proposed end land use is</w:t>
       </w:r>
-      <w:ins w:id="199" w:author="Unknown Author" w:date="2021-07-23T12:21:53Z">
+      <w:ins w:id="241" w:author="Unknown Author" w:date="2021-07-23T12:21:53Z">
         <w:r>
           <w:rPr>
             <w:rFonts w:eastAsia="Times New Roman"/>
@@ -18282,7 +18734,7 @@
         </w:rPr>
         <w:t>Estimate total mineable reserves over the life of the mine</w:t>
       </w:r>
-      <w:ins w:id="200" w:author="Unknown Author" w:date="2021-07-23T12:21:56Z">
+      <w:ins w:id="242" w:author="Unknown Author" w:date="2021-07-23T12:21:56Z">
         <w:r>
           <w:rPr>
             <w:rFonts w:eastAsia="Times New Roman"/>
@@ -18362,7 +18814,7 @@
         </w:rPr>
         <w:t>Estimate annual extraction from site</w:t>
       </w:r>
-      <w:ins w:id="201" w:author="Unknown Author" w:date="2021-07-23T12:21:57Z">
+      <w:ins w:id="243" w:author="Unknown Author" w:date="2021-07-23T12:21:57Z">
         <w:r>
           <w:rPr>
             <w:rFonts w:eastAsia="Times New Roman"/>
@@ -18879,7 +19331,7 @@
         </w:rPr>
         <w:t>Brief description of operation, including proposed work schedule</w:t>
       </w:r>
-      <w:ins w:id="202" w:author="Unknown Author" w:date="2021-07-23T12:22:01Z">
+      <w:ins w:id="244" w:author="Unknown Author" w:date="2021-07-23T12:22:01Z">
         <w:r>
           <w:rPr>
             <w:rFonts w:eastAsia="Times New Roman" w:cs="Arial"/>
@@ -19027,7 +19479,7 @@
         </w:rPr>
         <w:t>Describe the proposed reclamation and timing for this specific activity</w:t>
       </w:r>
-      <w:ins w:id="203" w:author="Unknown Author" w:date="2021-07-23T12:22:04Z">
+      <w:ins w:id="245" w:author="Unknown Author" w:date="2021-07-23T12:22:04Z">
         <w:r>
           <w:rPr>
             <w:rFonts w:eastAsia="Times New Roman"/>
@@ -19097,7 +19549,7 @@
         </w:rPr>
         <w:t>If backfilling of pits or pit slopes is proposed in the final configuration of reclamation, details of materials to be used and placement procedures</w:t>
       </w:r>
-      <w:ins w:id="204" w:author="Unknown Author" w:date="2021-07-23T12:22:06Z">
+      <w:ins w:id="246" w:author="Unknown Author" w:date="2021-07-23T12:22:06Z">
         <w:r>
           <w:rPr>
             <w:rFonts w:eastAsia="Times New Roman" w:cs="Arial"/>
@@ -19224,7 +19676,7 @@
         </w:rPr>
         <w:t>Estimated Cost of reclamation activities described above</w:t>
       </w:r>
-      <w:ins w:id="205" w:author="Unknown Author" w:date="2021-07-23T12:22:08Z">
+      <w:ins w:id="247" w:author="Unknown Author" w:date="2021-07-23T12:22:08Z">
         <w:r>
           <w:rPr>
             <w:rFonts w:eastAsia="Times New Roman"/>
@@ -19426,7 +19878,7 @@
         </w:rPr>
         <w:t>Maximum unreclaimed disturbance at any given time</w:t>
       </w:r>
-      <w:ins w:id="206" w:author="Unknown Author" w:date="2021-07-23T12:22:11Z">
+      <w:ins w:id="248" w:author="Unknown Author" w:date="2021-07-23T12:22:11Z">
         <w:r>
           <w:rPr>
             <w:rFonts w:eastAsia="Times New Roman" w:cs="Arial"/>
@@ -19579,7 +20031,7 @@
         </w:rPr>
         <w:t>Average depth to the high groundwater table at the proposed excavation</w:t>
       </w:r>
-      <w:ins w:id="207" w:author="Unknown Author" w:date="2021-07-23T12:22:14Z">
+      <w:ins w:id="249" w:author="Unknown Author" w:date="2021-07-23T12:22:14Z">
         <w:r>
           <w:rPr>
             <w:rFonts w:eastAsia="Times New Roman" w:cs="Arial"/>
@@ -19698,7 +20150,7 @@
         </w:rPr>
         <w:t>Elevation of the groundwater table was determined from</w:t>
       </w:r>
-      <w:ins w:id="208" w:author="Unknown Author" w:date="2021-07-23T12:22:19Z">
+      <w:ins w:id="250" w:author="Unknown Author" w:date="2021-07-23T12:22:19Z">
         <w:r>
           <w:rPr>
             <w:rFonts w:eastAsia="Times New Roman" w:cs="Arial"/>
@@ -20283,7 +20735,7 @@
         </w:rPr>
         <w:t>Measures proposed to protect groundwater from potential impacts of the proposed mining activity</w:t>
       </w:r>
-      <w:ins w:id="209" w:author="Unknown Author" w:date="2021-07-23T12:22:23Z">
+      <w:ins w:id="251" w:author="Unknown Author" w:date="2021-07-23T12:22:23Z">
         <w:r>
           <w:rPr>
             <w:rFonts w:eastAsia="Times New Roman" w:cs="Arial"/>
@@ -20417,7 +20869,7 @@
         </w:rPr>
         <w:t>Shortest distance between proposed excavation to nearest residence</w:t>
       </w:r>
-      <w:ins w:id="210" w:author="Unknown Author" w:date="2021-07-23T12:22:26Z">
+      <w:ins w:id="252" w:author="Unknown Author" w:date="2021-07-23T12:22:26Z">
         <w:r>
           <w:rPr>
             <w:rFonts w:eastAsia="Times New Roman" w:cs="Arial"/>
@@ -20541,7 +20993,7 @@
         </w:rPr>
         <w:t>Shortest distance between proposed excavation to nearest residential water source</w:t>
       </w:r>
-      <w:ins w:id="211" w:author="Unknown Author" w:date="2021-07-23T12:22:28Z">
+      <w:ins w:id="253" w:author="Unknown Author" w:date="2021-07-23T12:22:28Z">
         <w:r>
           <w:rPr>
             <w:rFonts w:eastAsia="Times New Roman" w:cs="Arial"/>
@@ -20665,7 +21117,7 @@
         </w:rPr>
         <w:t>Measures proposed to prevent inadvertent access of unauthorized persons to the mine site</w:t>
       </w:r>
-      <w:ins w:id="212" w:author="Unknown Author" w:date="2021-07-23T12:22:31Z">
+      <w:ins w:id="254" w:author="Unknown Author" w:date="2021-07-23T12:22:31Z">
         <w:r>
           <w:rPr>
             <w:rFonts w:eastAsia="Times New Roman" w:cs="Arial"/>
@@ -20789,7 +21241,7 @@
         </w:rPr>
         <w:t>Measures proposed to minimize the noise impacts of the operation</w:t>
       </w:r>
-      <w:ins w:id="213" w:author="Unknown Author" w:date="2021-07-23T12:22:34Z">
+      <w:ins w:id="255" w:author="Unknown Author" w:date="2021-07-23T12:22:34Z">
         <w:r>
           <w:rPr>
             <w:rFonts w:eastAsia="Times New Roman" w:cs="Arial"/>
@@ -20913,7 +21365,7 @@
         </w:rPr>
         <w:t>Measures proposed to minimize the dust impacts of the operation</w:t>
       </w:r>
-      <w:ins w:id="214" w:author="Unknown Author" w:date="2021-07-23T12:22:36Z">
+      <w:ins w:id="256" w:author="Unknown Author" w:date="2021-07-23T12:22:36Z">
         <w:r>
           <w:rPr>
             <w:rFonts w:eastAsia="Times New Roman" w:cs="Arial"/>
@@ -21037,7 +21489,7 @@
         </w:rPr>
         <w:t>Measures proposed to minimize visual impacts of the operation</w:t>
       </w:r>
-      <w:ins w:id="215" w:author="Unknown Author" w:date="2021-07-23T12:22:39Z">
+      <w:ins w:id="257" w:author="Unknown Author" w:date="2021-07-23T12:22:39Z">
         <w:r>
           <w:rPr>
             <w:rFonts w:eastAsia="Times New Roman" w:cs="Arial"/>
@@ -21954,7 +22406,7 @@
         </w:rPr>
         <w:t>Proposed Production</w:t>
       </w:r>
-      <w:ins w:id="216" w:author="Unknown Author" w:date="2021-07-23T12:22:44Z">
+      <w:ins w:id="258" w:author="Unknown Author" w:date="2021-07-23T12:22:44Z">
         <w:r>
           <w:rPr>
             <w:rFonts w:eastAsia="Times New Roman"/>
@@ -22045,7 +22497,7 @@
         </w:rPr>
         <w:t>Total area of planned reclamation this year</w:t>
       </w:r>
-      <w:ins w:id="217" w:author="Unknown Author" w:date="2021-07-23T12:22:46Z">
+      <w:ins w:id="259" w:author="Unknown Author" w:date="2021-07-23T12:22:46Z">
         <w:r>
           <w:rPr>
             <w:rFonts w:eastAsia="Times New Roman"/>
@@ -22237,7 +22689,7 @@
         </w:rPr>
         <w:t>Proposed reclamation and timing for this specific activity</w:t>
       </w:r>
-      <w:ins w:id="218" w:author="Unknown Author" w:date="2021-07-23T12:22:51Z">
+      <w:ins w:id="260" w:author="Unknown Author" w:date="2021-07-23T12:22:51Z">
         <w:r>
           <w:rPr>
             <w:rFonts w:eastAsia="Times New Roman"/>
@@ -22313,7 +22765,7 @@
         </w:rPr>
         <w:t>Estimated Cost of reclamation activities described above</w:t>
       </w:r>
-      <w:ins w:id="219" w:author="Unknown Author" w:date="2021-07-23T12:22:54Z">
+      <w:ins w:id="261" w:author="Unknown Author" w:date="2021-07-23T12:22:54Z">
         <w:r>
           <w:rPr>
             <w:rFonts w:eastAsia="Times New Roman"/>
@@ -23561,7 +24013,7 @@
         </w:rPr>
         <w:t>)</w:t>
       </w:r>
-      <w:ins w:id="220" w:author="Unknown Author" w:date="2021-07-23T12:23:03Z">
+      <w:ins w:id="262" w:author="Unknown Author" w:date="2021-07-23T12:23:03Z">
         <w:r>
           <w:rPr>
             <w:rFonts w:eastAsia="Times New Roman"/>
@@ -23898,7 +24350,7 @@
           <w:i/>
           <w:i/>
           <w:color w:val="FF0000"/>
-          <w:ins w:id="221" w:author="Unknown Author" w:date="2021-07-23T12:23:27Z"/>
+          <w:ins w:id="263" w:author="Unknown Author" w:date="2021-07-23T12:23:27Z"/>
           <w:u w:val="single"/>
         </w:rPr>
       </w:pPr>
@@ -23935,12 +24387,12 @@
         <w:pStyle w:val="Normal"/>
         <w:rPr>
           <w:rFonts w:eastAsia="Times New Roman"/>
-          <w:ins w:id="230" w:author="Unknown Author" w:date="2021-07-23T12:23:27Z"/>
-          <w:b/>
-          <w:b/>
-        </w:rPr>
-      </w:pPr>
-      <w:ins w:id="222" w:author="Unknown Author" w:date="2021-07-23T12:23:27Z">
+          <w:ins w:id="272" w:author="Unknown Author" w:date="2021-07-23T12:23:27Z"/>
+          <w:b/>
+          <w:b/>
+        </w:rPr>
+      </w:pPr>
+      <w:ins w:id="264" w:author="Unknown Author" w:date="2021-07-23T12:23:27Z">
         <w:r>
           <w:rPr>
             <w:rFonts w:eastAsia="Times New Roman"/>
@@ -23949,7 +24401,7 @@
           <w:t xml:space="preserve">Unreclaimed disturbance from previous year (ha): </w:t>
         </w:r>
       </w:ins>
-      <w:ins w:id="223" w:author="Unknown Author" w:date="2021-07-23T12:23:27Z">
+      <w:ins w:id="265" w:author="Unknown Author" w:date="2021-07-23T12:23:27Z">
         <w:r>
           <w:rPr>
             <w:rFonts w:eastAsia="Times New Roman"/>
@@ -23960,7 +24412,7 @@
           <w:t>{d.edited_fields.</w:t>
         </w:r>
       </w:ins>
-      <w:ins w:id="224" w:author="Unknown Author" w:date="2021-07-23T12:23:27Z">
+      <w:ins w:id="266" w:author="Unknown Author" w:date="2021-07-23T12:23:27Z">
         <w:r>
           <w:rPr>
             <w:rFonts w:eastAsia="Times New Roman" w:cs="Arial"/>
@@ -23975,7 +24427,7 @@
           <w:t>unreclaimed_disturbance_previous_year</w:t>
         </w:r>
       </w:ins>
-      <w:ins w:id="225" w:author="Unknown Author" w:date="2021-07-23T12:23:27Z">
+      <w:ins w:id="267" w:author="Unknown Author" w:date="2021-07-23T12:23:27Z">
         <w:r>
           <w:rPr>
             <w:rFonts w:eastAsia="Times New Roman"/>
@@ -23986,7 +24438,7 @@
           <w:t xml:space="preserve">:ifEQ(true):showBegin} </w:t>
         </w:r>
       </w:ins>
-      <w:ins w:id="226" w:author="Unknown Author" w:date="2021-07-23T12:23:27Z">
+      <w:ins w:id="268" w:author="Unknown Author" w:date="2021-07-23T12:23:27Z">
         <w:r>
           <w:rPr>
             <w:rFonts w:eastAsia="Times New Roman"/>
@@ -23997,7 +24449,7 @@
           <w:t>[EDITED]</w:t>
         </w:r>
       </w:ins>
-      <w:ins w:id="227" w:author="Unknown Author" w:date="2021-07-23T12:23:27Z">
+      <w:ins w:id="269" w:author="Unknown Author" w:date="2021-07-23T12:23:27Z">
         <w:r>
           <w:rPr>
             <w:rFonts w:eastAsia="Times New Roman"/>
@@ -24008,7 +24460,7 @@
           <w:t xml:space="preserve"> {d.edited_fields.</w:t>
         </w:r>
       </w:ins>
-      <w:ins w:id="228" w:author="Unknown Author" w:date="2021-07-23T12:23:27Z">
+      <w:ins w:id="270" w:author="Unknown Author" w:date="2021-07-23T12:23:27Z">
         <w:r>
           <w:rPr>
             <w:rFonts w:eastAsia="Times New Roman" w:cs="Arial"/>
@@ -24023,7 +24475,7 @@
           <w:t>unreclaimed_disturbance_previous_year</w:t>
         </w:r>
       </w:ins>
-      <w:ins w:id="229" w:author="Unknown Author" w:date="2021-07-23T12:23:27Z">
+      <w:ins w:id="271" w:author="Unknown Author" w:date="2021-07-23T12:23:27Z">
         <w:r>
           <w:rPr>
             <w:rFonts w:eastAsia="Times New Roman"/>
@@ -24043,11 +24495,11 @@
           <w:i w:val="false"/>
           <w:i w:val="false"/>
           <w:iCs w:val="false"/>
-          <w:ins w:id="232" w:author="Unknown Author" w:date="2021-07-23T12:24:00Z"/>
+          <w:ins w:id="274" w:author="Unknown Author" w:date="2021-07-23T12:24:00Z"/>
           <w:u w:val="none"/>
         </w:rPr>
       </w:pPr>
-      <w:ins w:id="231" w:author="Unknown Author" w:date="2021-07-23T12:23:27Z">
+      <w:ins w:id="273" w:author="Unknown Author" w:date="2021-07-23T12:23:27Z">
         <w:r>
           <w:rPr>
             <w:rFonts w:eastAsia="Times New Roman"/>
@@ -24069,11 +24521,11 @@
           <w:i w:val="false"/>
           <w:i w:val="false"/>
           <w:iCs w:val="false"/>
-          <w:ins w:id="241" w:author="Unknown Author" w:date="2021-07-23T12:24:00Z"/>
+          <w:ins w:id="283" w:author="Unknown Author" w:date="2021-07-23T12:24:00Z"/>
           <w:u w:val="none"/>
         </w:rPr>
       </w:pPr>
-      <w:ins w:id="233" w:author="Unknown Author" w:date="2021-07-23T12:24:00Z">
+      <w:ins w:id="275" w:author="Unknown Author" w:date="2021-07-23T12:24:00Z">
         <w:r>
           <w:rPr>
             <w:rFonts w:eastAsia="Times New Roman"/>
@@ -24086,7 +24538,7 @@
           <w:t xml:space="preserve">Disturbance planned for reclamation this year (ha): </w:t>
         </w:r>
       </w:ins>
-      <w:ins w:id="234" w:author="Unknown Author" w:date="2021-07-23T12:24:00Z">
+      <w:ins w:id="276" w:author="Unknown Author" w:date="2021-07-23T12:24:00Z">
         <w:r>
           <w:rPr>
             <w:rFonts w:eastAsia="Times New Roman"/>
@@ -24100,7 +24552,7 @@
           <w:t>{d.edited_fields.</w:t>
         </w:r>
       </w:ins>
-      <w:ins w:id="235" w:author="Unknown Author" w:date="2021-07-23T12:24:00Z">
+      <w:ins w:id="277" w:author="Unknown Author" w:date="2021-07-23T12:24:00Z">
         <w:r>
           <w:rPr>
             <w:rFonts w:eastAsia="Times New Roman" w:cs="Arial"/>
@@ -24118,7 +24570,7 @@
           <w:t>disturbance_planned_reclamation</w:t>
         </w:r>
       </w:ins>
-      <w:ins w:id="236" w:author="Unknown Author" w:date="2021-07-23T12:24:00Z">
+      <w:ins w:id="278" w:author="Unknown Author" w:date="2021-07-23T12:24:00Z">
         <w:r>
           <w:rPr>
             <w:rFonts w:eastAsia="Times New Roman"/>
@@ -24132,7 +24584,7 @@
           <w:t xml:space="preserve">:ifEQ(true):showBegin} </w:t>
         </w:r>
       </w:ins>
-      <w:ins w:id="237" w:author="Unknown Author" w:date="2021-07-23T12:24:00Z">
+      <w:ins w:id="279" w:author="Unknown Author" w:date="2021-07-23T12:24:00Z">
         <w:r>
           <w:rPr>
             <w:rFonts w:eastAsia="Times New Roman"/>
@@ -24146,7 +24598,7 @@
           <w:t>[EDITED]</w:t>
         </w:r>
       </w:ins>
-      <w:ins w:id="238" w:author="Unknown Author" w:date="2021-07-23T12:24:00Z">
+      <w:ins w:id="280" w:author="Unknown Author" w:date="2021-07-23T12:24:00Z">
         <w:r>
           <w:rPr>
             <w:rFonts w:eastAsia="Times New Roman"/>
@@ -24160,7 +24612,7 @@
           <w:t xml:space="preserve"> {d.edited_fields.</w:t>
         </w:r>
       </w:ins>
-      <w:ins w:id="239" w:author="Unknown Author" w:date="2021-07-23T12:24:00Z">
+      <w:ins w:id="281" w:author="Unknown Author" w:date="2021-07-23T12:24:00Z">
         <w:r>
           <w:rPr>
             <w:rFonts w:eastAsia="Times New Roman" w:cs="Arial"/>
@@ -24178,7 +24630,7 @@
           <w:t>disturbance_planned_reclamation</w:t>
         </w:r>
       </w:ins>
-      <w:ins w:id="240" w:author="Unknown Author" w:date="2021-07-23T12:24:00Z">
+      <w:ins w:id="282" w:author="Unknown Author" w:date="2021-07-23T12:24:00Z">
         <w:r>
           <w:rPr>
             <w:rFonts w:eastAsia="Times New Roman"/>
@@ -24206,10 +24658,10 @@
           <w:i w:val="false"/>
           <w:iCs w:val="false"/>
           <w:u w:val="none"/>
-          <w:del w:id="243" w:author="Unknown Author" w:date="2021-07-23T12:26:09Z"/>
-        </w:rPr>
-      </w:pPr>
-      <w:ins w:id="242" w:author="Unknown Author" w:date="2021-07-23T12:24:00Z">
+          <w:del w:id="285" w:author="Unknown Author" w:date="2021-07-23T12:26:09Z"/>
+        </w:rPr>
+      </w:pPr>
+      <w:ins w:id="284" w:author="Unknown Author" w:date="2021-07-23T12:24:00Z">
         <w:r>
           <w:rPr>
             <w:rFonts w:eastAsia="Times New Roman"/>
@@ -24229,7 +24681,7 @@
         <w:jc w:val="left"/>
         <w:rPr/>
       </w:pPr>
-      <w:ins w:id="244" w:author="Unknown Author" w:date="2021-07-23T12:26:20Z">
+      <w:ins w:id="286" w:author="Unknown Author" w:date="2021-07-23T12:26:20Z">
         <w:r>
           <w:rPr/>
           <w:t>}</w:t>
@@ -24241,7 +24693,7 @@
         <w:pStyle w:val="Normal"/>
         <w:rPr/>
       </w:pPr>
-      <w:ins w:id="246" w:author="Unknown Author" w:date="2021-07-23T12:26:20Z">
+      <w:ins w:id="288" w:author="Unknown Author" w:date="2021-07-23T12:26:20Z">
         <w:r>
           <w:rPr/>
         </w:r>

</xml_diff>